<commit_message>
Work on ending and footnotes
</commit_message>
<xml_diff>
--- a/mafsikim.docx
+++ b/mafsikim.docx
@@ -1542,31 +1542,7 @@
         <w:rPr>
           <w:lang w:bidi="he-IL"/>
         </w:rPr>
-        <w:t xml:space="preserve">the sages and their students </w:t>
-      </w:r>
-      <w:r>
-        <w:rPr>
-          <w:lang w:bidi="he-IL"/>
-        </w:rPr>
-        <w:t>eating</w:t>
-      </w:r>
-      <w:r>
-        <w:rPr>
-          <w:lang w:bidi="he-IL"/>
-        </w:rPr>
-        <w:t xml:space="preserve"> a meal</w:t>
-      </w:r>
-      <w:r>
-        <w:rPr>
-          <w:lang w:bidi="he-IL"/>
-        </w:rPr>
-        <w:t xml:space="preserve"> on</w:t>
-      </w:r>
-      <w:r>
-        <w:rPr>
-          <w:lang w:bidi="he-IL"/>
-        </w:rPr>
-        <w:t xml:space="preserve"> Friday afternoon </w:t>
+        <w:t xml:space="preserve">the sages and their students eating a meal on Friday afternoon </w:t>
       </w:r>
       <w:r>
         <w:rPr>
@@ -1621,31 +1597,7 @@
         <w:rPr>
           <w:lang w:bidi="he-IL"/>
         </w:rPr>
-        <w:t xml:space="preserve"> explains</w:t>
-      </w:r>
-      <w:r>
-        <w:rPr>
-          <w:lang w:bidi="he-IL"/>
-        </w:rPr>
-        <w:t xml:space="preserve"> [5].</w:t>
-      </w:r>
-      <w:r>
-        <w:rPr>
-          <w:lang w:bidi="he-IL"/>
-        </w:rPr>
-        <w:t xml:space="preserve"> In those </w:t>
-      </w:r>
-      <w:r>
-        <w:rPr>
-          <w:lang w:bidi="he-IL"/>
-        </w:rPr>
-        <w:t>days,</w:t>
-      </w:r>
-      <w:r>
-        <w:rPr>
-          <w:lang w:bidi="he-IL"/>
-        </w:rPr>
-        <w:t xml:space="preserve"> the evening </w:t>
+        <w:t xml:space="preserve"> explains [5]. In those days, the evening </w:t>
       </w:r>
       <w:r>
         <w:rPr>
@@ -1669,13 +1621,7 @@
         <w:rPr>
           <w:lang w:bidi="he-IL"/>
         </w:rPr>
-        <w:t xml:space="preserve"> and no one attended synagogue </w:t>
-      </w:r>
-      <w:r>
-        <w:rPr>
-          <w:lang w:bidi="he-IL"/>
-        </w:rPr>
-        <w:t xml:space="preserve">at night not even for </w:t>
+        <w:t xml:space="preserve"> and no one attended synagogue at night not even for </w:t>
       </w:r>
       <w:proofErr w:type="spellStart"/>
       <w:r>
@@ -1705,13 +1651,7 @@
         <w:rPr>
           <w:lang w:bidi="he-IL"/>
         </w:rPr>
-        <w:t xml:space="preserve">. </w:t>
-      </w:r>
-      <w:r>
-        <w:rPr>
-          <w:lang w:bidi="he-IL"/>
-        </w:rPr>
-        <w:t>He means</w:t>
+        <w:t>. He means</w:t>
       </w:r>
       <w:r>
         <w:rPr>
@@ -1810,13 +1750,7 @@
         <w:rPr>
           <w:lang w:bidi="he-IL"/>
         </w:rPr>
-        <w:t xml:space="preserve">he </w:t>
-      </w:r>
-      <w:r>
-        <w:rPr>
-          <w:lang w:bidi="he-IL"/>
-        </w:rPr>
-        <w:t xml:space="preserve">dispute over </w:t>
+        <w:t xml:space="preserve">he dispute over </w:t>
       </w:r>
       <w:r>
         <w:rPr>
@@ -2054,7 +1988,7 @@
         <w:rPr>
           <w:lang w:bidi="he-IL"/>
         </w:rPr>
-        <w:t>, lived there as well.</w:t>
+        <w:t xml:space="preserve"> lived there as well.</w:t>
       </w:r>
       <w:r>
         <w:rPr>
@@ -2172,8 +2106,66 @@
         <w:rPr>
           <w:lang w:bidi="he-IL"/>
         </w:rPr>
-        <w:t>. [8]</w:t>
-      </w:r>
+        <w:t xml:space="preserve">. </w:t>
+      </w:r>
+      <w:proofErr w:type="gramStart"/>
+      <w:r>
+        <w:rPr>
+          <w:lang w:bidi="he-IL"/>
+        </w:rPr>
+        <w:t xml:space="preserve">According to </w:t>
+      </w:r>
+      <w:proofErr w:type="spellStart"/>
+      <w:r>
+        <w:rPr>
+          <w:lang w:bidi="he-IL"/>
+        </w:rPr>
+        <w:t>Rashi</w:t>
+      </w:r>
+      <w:proofErr w:type="spellEnd"/>
+      <w:r>
+        <w:rPr>
+          <w:lang w:bidi="he-IL"/>
+        </w:rPr>
+        <w:t>: “</w:t>
+      </w:r>
+      <w:r>
+        <w:rPr>
+          <w:lang w:bidi="he-IL"/>
+        </w:rPr>
+        <w:t>all their practice</w:t>
+      </w:r>
+      <w:r>
+        <w:rPr>
+          <w:lang w:bidi="he-IL"/>
+        </w:rPr>
+        <w:t xml:space="preserve">s followed </w:t>
+      </w:r>
+      <w:r>
+        <w:rPr>
+          <w:lang w:bidi="he-IL"/>
+        </w:rPr>
+        <w:t xml:space="preserve">R. Yehuda’s </w:t>
+      </w:r>
+      <w:r>
+        <w:rPr>
+          <w:lang w:bidi="he-IL"/>
+        </w:rPr>
+        <w:t>decisions</w:t>
+      </w:r>
+      <w:r>
+        <w:rPr>
+          <w:lang w:bidi="he-IL"/>
+        </w:rPr>
+        <w:t>”</w:t>
+      </w:r>
+      <w:r>
+        <w:rPr>
+          <w:lang w:bidi="he-IL"/>
+        </w:rPr>
+        <w:t>.</w:t>
+      </w:r>
+      <w:proofErr w:type="gramEnd"/>
       <w:r>
         <w:rPr>
           <w:lang w:bidi="he-IL"/>
@@ -2184,57 +2176,19 @@
         <w:rPr>
           <w:lang w:bidi="he-IL"/>
         </w:rPr>
-        <w:t xml:space="preserve">According to </w:t>
-      </w:r>
-      <w:proofErr w:type="spellStart"/>
-      <w:r>
-        <w:rPr>
-          <w:lang w:bidi="he-IL"/>
-        </w:rPr>
-        <w:t>Rashi</w:t>
-      </w:r>
-      <w:proofErr w:type="spellEnd"/>
-      <w:r>
-        <w:rPr>
-          <w:lang w:bidi="he-IL"/>
-        </w:rPr>
-        <w:t>: “</w:t>
-      </w:r>
-      <w:r>
-        <w:rPr>
-          <w:lang w:bidi="he-IL"/>
-        </w:rPr>
-        <w:t>all their practice</w:t>
-      </w:r>
-      <w:r>
-        <w:rPr>
-          <w:lang w:bidi="he-IL"/>
-        </w:rPr>
-        <w:t xml:space="preserve">s followed </w:t>
-      </w:r>
-      <w:r>
-        <w:rPr>
-          <w:lang w:bidi="he-IL"/>
-        </w:rPr>
-        <w:t xml:space="preserve">R. Yehuda’s </w:t>
-      </w:r>
-      <w:r>
-        <w:rPr>
-          <w:lang w:bidi="he-IL"/>
-        </w:rPr>
-        <w:t>decisions</w:t>
-      </w:r>
-      <w:r>
-        <w:rPr>
-          <w:lang w:bidi="he-IL"/>
-        </w:rPr>
-        <w:t>”</w:t>
-      </w:r>
-      <w:r>
-        <w:rPr>
-          <w:lang w:bidi="he-IL"/>
-        </w:rPr>
-        <w:t>.</w:t>
+        <w:t>Clearly</w:t>
+      </w:r>
+      <w:r>
+        <w:rPr>
+          <w:lang w:bidi="he-IL"/>
+        </w:rPr>
+        <w:t>,</w:t>
+      </w:r>
+      <w:r>
+        <w:rPr>
+          <w:lang w:bidi="he-IL"/>
+        </w:rPr>
+        <w:t xml:space="preserve"> R. Shimon b. Gamliel</w:t>
       </w:r>
       <w:r>
         <w:rPr>
@@ -2246,19 +2200,51 @@
         <w:rPr>
           <w:lang w:bidi="he-IL"/>
         </w:rPr>
-        <w:t>Clearly</w:t>
-      </w:r>
-      <w:r>
-        <w:rPr>
-          <w:lang w:bidi="he-IL"/>
-        </w:rPr>
-        <w:t>,</w:t>
-      </w:r>
-      <w:r>
-        <w:rPr>
-          <w:lang w:bidi="he-IL"/>
-        </w:rPr>
-        <w:t xml:space="preserve"> R. Shimon b. Gamliel</w:t>
+        <w:t>w</w:t>
+      </w:r>
+      <w:r>
+        <w:rPr>
+          <w:lang w:bidi="he-IL"/>
+        </w:rPr>
+        <w:t>ould</w:t>
+      </w:r>
+      <w:r>
+        <w:rPr>
+          <w:lang w:bidi="he-IL"/>
+        </w:rPr>
+        <w:t xml:space="preserve"> normally follow the decisions of R. </w:t>
+      </w:r>
+      <w:proofErr w:type="spellStart"/>
+      <w:r>
+        <w:rPr>
+          <w:lang w:bidi="he-IL"/>
+        </w:rPr>
+        <w:t>Yehudah</w:t>
+      </w:r>
+      <w:proofErr w:type="spellEnd"/>
+      <w:r>
+        <w:rPr>
+          <w:lang w:bidi="he-IL"/>
+        </w:rPr>
+        <w:t xml:space="preserve"> and would</w:t>
+      </w:r>
+      <w:r>
+        <w:rPr>
+          <w:lang w:bidi="he-IL"/>
+        </w:rPr>
+        <w:t xml:space="preserve"> interrupt</w:t>
+      </w:r>
+      <w:r>
+        <w:rPr>
+          <w:lang w:bidi="he-IL"/>
+        </w:rPr>
+        <w:t xml:space="preserve"> his</w:t>
+      </w:r>
+      <w:r>
+        <w:rPr>
+          <w:lang w:bidi="he-IL"/>
+        </w:rPr>
+        <w:t xml:space="preserve"> Friday afternoon</w:t>
       </w:r>
       <w:r>
         <w:rPr>
@@ -2270,51 +2256,13 @@
         <w:rPr>
           <w:lang w:bidi="he-IL"/>
         </w:rPr>
-        <w:t>w</w:t>
-      </w:r>
-      <w:r>
-        <w:rPr>
-          <w:lang w:bidi="he-IL"/>
-        </w:rPr>
-        <w:t>ould</w:t>
-      </w:r>
-      <w:r>
-        <w:rPr>
-          <w:lang w:bidi="he-IL"/>
-        </w:rPr>
-        <w:t xml:space="preserve"> normally follow the decisions of R. </w:t>
-      </w:r>
-      <w:proofErr w:type="spellStart"/>
-      <w:r>
-        <w:rPr>
-          <w:lang w:bidi="he-IL"/>
-        </w:rPr>
-        <w:t>Yehudah</w:t>
-      </w:r>
-      <w:proofErr w:type="spellEnd"/>
-      <w:r>
-        <w:rPr>
-          <w:lang w:bidi="he-IL"/>
-        </w:rPr>
-        <w:t xml:space="preserve"> and would</w:t>
-      </w:r>
-      <w:r>
-        <w:rPr>
-          <w:lang w:bidi="he-IL"/>
-        </w:rPr>
-        <w:t xml:space="preserve"> interrupt</w:t>
-      </w:r>
-      <w:r>
-        <w:rPr>
-          <w:lang w:bidi="he-IL"/>
-        </w:rPr>
-        <w:t xml:space="preserve"> his</w:t>
-      </w:r>
-      <w:r>
-        <w:rPr>
-          <w:lang w:bidi="he-IL"/>
-        </w:rPr>
-        <w:t xml:space="preserve"> Friday afternoon</w:t>
+        <w:t xml:space="preserve">meal </w:t>
+      </w:r>
+      <w:r>
+        <w:rPr>
+          <w:lang w:bidi="he-IL"/>
+        </w:rPr>
+        <w:t>to make Kiddush</w:t>
       </w:r>
       <w:r>
         <w:rPr>
@@ -2326,25 +2274,13 @@
         <w:rPr>
           <w:lang w:bidi="he-IL"/>
         </w:rPr>
-        <w:t xml:space="preserve">meal </w:t>
-      </w:r>
-      <w:r>
-        <w:rPr>
-          <w:lang w:bidi="he-IL"/>
-        </w:rPr>
-        <w:t>to make Kiddush</w:t>
-      </w:r>
-      <w:r>
-        <w:rPr>
-          <w:lang w:bidi="he-IL"/>
-        </w:rPr>
-        <w:t xml:space="preserve"> </w:t>
-      </w:r>
-      <w:r>
-        <w:rPr>
-          <w:lang w:bidi="he-IL"/>
-        </w:rPr>
         <w:t xml:space="preserve">when Shabbat started. </w:t>
+      </w:r>
+      <w:r>
+        <w:rPr>
+          <w:lang w:bidi="he-IL"/>
+        </w:rPr>
+        <w:t>[8]</w:t>
       </w:r>
     </w:p>
     <w:p>
@@ -2461,8 +2397,6 @@
         </w:rPr>
         <w:t>his house—the</w:t>
       </w:r>
-      <w:bookmarkStart w:id="0" w:name="_GoBack"/>
-      <w:bookmarkEnd w:id="0"/>
       <w:r>
         <w:rPr>
           <w:lang w:bidi="he-IL"/>
@@ -2517,6 +2451,7 @@
     <w:p>
       <w:pPr>
         <w:rPr>
+          <w:rtl/>
           <w:lang w:bidi="he-IL"/>
         </w:rPr>
       </w:pPr>
@@ -2632,13 +2567,26 @@
         <w:rPr>
           <w:lang w:bidi="he-IL"/>
         </w:rPr>
-        <w:t>[9]</w:t>
+        <w:t xml:space="preserve">R </w:t>
+      </w:r>
+      <w:proofErr w:type="spellStart"/>
+      <w:r>
+        <w:rPr>
+          <w:lang w:bidi="he-IL"/>
+        </w:rPr>
+        <w:t>Yose</w:t>
+      </w:r>
+      <w:proofErr w:type="spellEnd"/>
+      <w:r>
+        <w:rPr>
+          <w:lang w:bidi="he-IL"/>
+        </w:rPr>
+        <w:t xml:space="preserve"> quotes from the book of Esther to support his argument.</w:t>
       </w:r>
     </w:p>
     <w:p>
       <w:pPr>
         <w:rPr>
-          <w:rtl/>
           <w:lang w:bidi="he-IL"/>
         </w:rPr>
       </w:pPr>
@@ -2646,40 +2594,19 @@
         <w:rPr>
           <w:lang w:bidi="he-IL"/>
         </w:rPr>
-        <w:t xml:space="preserve">R </w:t>
-      </w:r>
-      <w:proofErr w:type="spellStart"/>
-      <w:r>
-        <w:rPr>
-          <w:lang w:bidi="he-IL"/>
-        </w:rPr>
-        <w:t>Yose</w:t>
-      </w:r>
-      <w:proofErr w:type="spellEnd"/>
-      <w:r>
-        <w:rPr>
-          <w:lang w:bidi="he-IL"/>
-        </w:rPr>
-        <w:t xml:space="preserve"> quotes from the book of Esther to support his argument.</w:t>
-      </w:r>
-    </w:p>
-    <w:p>
-      <w:pPr>
-        <w:rPr>
-          <w:lang w:bidi="he-IL"/>
-        </w:rPr>
-      </w:pPr>
-      <w:r>
-        <w:rPr>
-          <w:lang w:bidi="he-IL"/>
-        </w:rPr>
         <w:t>R.</w:t>
       </w:r>
       <w:r>
         <w:rPr>
           <w:lang w:bidi="he-IL"/>
         </w:rPr>
-        <w:t xml:space="preserve"> Amos </w:t>
+        <w:t xml:space="preserve"> Amos</w:t>
+      </w:r>
+      <w:r>
+        <w:rPr>
+          <w:lang w:bidi="he-IL"/>
+        </w:rPr>
+        <w:t xml:space="preserve"> </w:t>
       </w:r>
       <w:proofErr w:type="spellStart"/>
       <w:proofErr w:type="gramStart"/>
@@ -2694,80 +2621,32 @@
         <w:rPr>
           <w:lang w:bidi="he-IL"/>
         </w:rPr>
-        <w:t xml:space="preserve">  (</w:t>
+        <w:t xml:space="preserve"> ,</w:t>
       </w:r>
       <w:proofErr w:type="gramEnd"/>
       <w:r>
         <w:rPr>
           <w:lang w:bidi="he-IL"/>
         </w:rPr>
-        <w:t xml:space="preserve">p47) </w:t>
-      </w:r>
-      <w:proofErr w:type="spellStart"/>
-      <w:r>
-        <w:rPr>
-          <w:lang w:bidi="he-IL"/>
-        </w:rPr>
-        <w:t>Daat</w:t>
-      </w:r>
-      <w:proofErr w:type="spellEnd"/>
-      <w:r>
-        <w:rPr>
-          <w:lang w:bidi="he-IL"/>
-        </w:rPr>
-        <w:t xml:space="preserve">  </w:t>
-      </w:r>
-      <w:proofErr w:type="spellStart"/>
-      <w:r>
-        <w:rPr>
-          <w:lang w:bidi="he-IL"/>
-        </w:rPr>
-        <w:t>Mikra</w:t>
-      </w:r>
-      <w:proofErr w:type="spellEnd"/>
-      <w:r>
-        <w:rPr>
-          <w:lang w:bidi="he-IL"/>
-        </w:rPr>
-        <w:t xml:space="preserve"> </w:t>
-      </w:r>
-      <w:proofErr w:type="spellStart"/>
-      <w:r>
-        <w:rPr>
-          <w:lang w:bidi="he-IL"/>
-        </w:rPr>
-        <w:t>est</w:t>
-      </w:r>
-      <w:r>
-        <w:rPr>
-          <w:lang w:bidi="he-IL"/>
-        </w:rPr>
-        <w:t>h</w:t>
-      </w:r>
-      <w:r>
-        <w:rPr>
-          <w:lang w:bidi="he-IL"/>
-        </w:rPr>
-        <w:t>er</w:t>
-      </w:r>
-      <w:proofErr w:type="spellEnd"/>
-      <w:r>
-        <w:rPr>
-          <w:lang w:bidi="he-IL"/>
-        </w:rPr>
-        <w:t xml:space="preserve"> summary of the end of chapter 7</w:t>
-      </w:r>
-      <w:r>
-        <w:rPr>
-          <w:lang w:bidi="he-IL"/>
-        </w:rPr>
-        <w:t xml:space="preserve"> writes:</w:t>
-      </w:r>
-      <w:r>
-        <w:rPr>
-          <w:lang w:bidi="he-IL"/>
-        </w:rPr>
-        <w:t xml:space="preserve"> [8]</w:t>
+        <w:t xml:space="preserve"> in his commentary to the Book of Esther </w:t>
+      </w:r>
+      <w:r>
+        <w:rPr>
+          <w:lang w:bidi="he-IL"/>
+        </w:rPr>
+        <w:t>writes:</w:t>
+      </w:r>
+      <w:r>
+        <w:rPr>
+          <w:lang w:bidi="he-IL"/>
+        </w:rPr>
+        <w:t xml:space="preserve"> [9</w:t>
+      </w:r>
+      <w:r>
+        <w:rPr>
+          <w:lang w:bidi="he-IL"/>
+        </w:rPr>
+        <w:t>]</w:t>
       </w:r>
     </w:p>
     <w:p>
@@ -2783,14 +2662,12 @@
         </w:rPr>
         <w:t xml:space="preserve">We usually think that the </w:t>
       </w:r>
-      <w:proofErr w:type="gramStart"/>
-      <w:r>
-        <w:rPr>
-          <w:lang w:bidi="he-IL"/>
-        </w:rPr>
-        <w:t>drunk</w:t>
-      </w:r>
-      <w:proofErr w:type="gramEnd"/>
+      <w:r>
+        <w:rPr>
+          <w:lang w:bidi="he-IL"/>
+        </w:rPr>
+        <w:t>drunken</w:t>
+      </w:r>
       <w:r>
         <w:rPr>
           <w:lang w:bidi="he-IL"/>
@@ -2801,7 +2678,19 @@
         <w:rPr>
           <w:lang w:bidi="he-IL"/>
         </w:rPr>
-        <w:t xml:space="preserve">ibuted an intent to </w:t>
+        <w:t xml:space="preserve">ibuted </w:t>
+      </w:r>
+      <w:r>
+        <w:rPr>
+          <w:lang w:bidi="he-IL"/>
+        </w:rPr>
+        <w:t>intent</w:t>
+      </w:r>
+      <w:r>
+        <w:rPr>
+          <w:lang w:bidi="he-IL"/>
+        </w:rPr>
+        <w:t xml:space="preserve"> to </w:t>
       </w:r>
       <w:r>
         <w:rPr>
@@ -2940,6 +2829,39 @@
           <w:lang w:bidi="he-IL"/>
         </w:rPr>
         <w:t xml:space="preserve"> against the self-respect of the Queen.</w:t>
+      </w:r>
+    </w:p>
+    <w:p>
+      <w:pPr>
+        <w:rPr>
+          <w:lang w:bidi="he-IL"/>
+        </w:rPr>
+      </w:pPr>
+      <w:r>
+        <w:rPr>
+          <w:lang w:bidi="he-IL"/>
+        </w:rPr>
+        <w:t>R.</w:t>
+      </w:r>
+      <w:r>
+        <w:rPr>
+          <w:lang w:bidi="he-IL"/>
+        </w:rPr>
+        <w:t xml:space="preserve"> </w:t>
+      </w:r>
+      <w:proofErr w:type="spellStart"/>
+      <w:r>
+        <w:rPr>
+          <w:lang w:bidi="he-IL"/>
+        </w:rPr>
+        <w:t>Hakham</w:t>
+      </w:r>
+      <w:proofErr w:type="spellEnd"/>
+      <w:r>
+        <w:rPr>
+          <w:lang w:bidi="he-IL"/>
+        </w:rPr>
+        <w:t xml:space="preserve"> continues:</w:t>
       </w:r>
     </w:p>
     <w:p>
@@ -2953,41 +2875,7 @@
         <w:rPr>
           <w:lang w:bidi="he-IL"/>
         </w:rPr>
-        <w:t>R.</w:t>
-      </w:r>
-      <w:r>
-        <w:rPr>
-          <w:lang w:bidi="he-IL"/>
-        </w:rPr>
-        <w:t xml:space="preserve"> </w:t>
-      </w:r>
-      <w:proofErr w:type="spellStart"/>
-      <w:r>
-        <w:rPr>
-          <w:lang w:bidi="he-IL"/>
-        </w:rPr>
-        <w:t>Hakham</w:t>
-      </w:r>
-      <w:proofErr w:type="spellEnd"/>
-      <w:r>
-        <w:rPr>
-          <w:lang w:bidi="he-IL"/>
-        </w:rPr>
-        <w:t xml:space="preserve"> continues</w:t>
-      </w:r>
-      <w:proofErr w:type="gramStart"/>
-      <w:r>
-        <w:rPr>
-          <w:lang w:bidi="he-IL"/>
-        </w:rPr>
-        <w:t>,</w:t>
-      </w:r>
-      <w:proofErr w:type="gramEnd"/>
-      <w:r>
-        <w:rPr>
-          <w:lang w:bidi="he-IL"/>
-        </w:rPr>
-        <w:t xml:space="preserve"> Odysseus faced a similar situation (</w:t>
+        <w:t>Odysseus faced a similar situation (</w:t>
       </w:r>
       <w:r>
         <w:rPr>
@@ -3060,43 +2948,226 @@
         <w:rPr>
           <w:lang w:bidi="he-IL"/>
         </w:rPr>
-        <w:t xml:space="preserve">The translation would </w:t>
-      </w:r>
-      <w:r>
-        <w:rPr>
-          <w:lang w:bidi="he-IL"/>
-        </w:rPr>
-        <w:t xml:space="preserve">then </w:t>
-      </w:r>
-      <w:r>
-        <w:rPr>
-          <w:lang w:bidi="he-IL"/>
-        </w:rPr>
-        <w:t>be</w:t>
-      </w:r>
-      <w:r>
-        <w:rPr>
-          <w:lang w:bidi="he-IL"/>
-        </w:rPr>
-        <w:t xml:space="preserve"> “</w:t>
-      </w:r>
-      <w:r>
-        <w:rPr>
-          <w:lang w:bidi="he-IL"/>
-        </w:rPr>
-        <w:t>will he persuade</w:t>
-      </w:r>
-      <w:r>
-        <w:rPr>
-          <w:lang w:bidi="he-IL"/>
-        </w:rPr>
-        <w:t xml:space="preserve"> the queen</w:t>
-      </w:r>
-      <w:r>
-        <w:rPr>
-          <w:lang w:bidi="he-IL"/>
-        </w:rPr>
-        <w:t xml:space="preserve"> in my presence?”</w:t>
+        <w:t>I think we can build on</w:t>
+      </w:r>
+      <w:r>
+        <w:rPr>
+          <w:lang w:bidi="he-IL"/>
+        </w:rPr>
+        <w:t xml:space="preserve"> </w:t>
+      </w:r>
+      <w:r>
+        <w:rPr>
+          <w:lang w:bidi="he-IL"/>
+        </w:rPr>
+        <w:t>R</w:t>
+      </w:r>
+      <w:r>
+        <w:rPr>
+          <w:lang w:bidi="he-IL"/>
+        </w:rPr>
+        <w:t xml:space="preserve">. </w:t>
+      </w:r>
+      <w:proofErr w:type="spellStart"/>
+      <w:r>
+        <w:rPr>
+          <w:lang w:bidi="he-IL"/>
+        </w:rPr>
+        <w:t>Hakham’s</w:t>
+      </w:r>
+      <w:proofErr w:type="spellEnd"/>
+      <w:r>
+        <w:rPr>
+          <w:lang w:bidi="he-IL"/>
+        </w:rPr>
+        <w:t xml:space="preserve"> explanation a little bit (and maybe </w:t>
+      </w:r>
+      <w:r>
+        <w:rPr>
+          <w:lang w:bidi="he-IL"/>
+        </w:rPr>
+        <w:t>what I’ll say</w:t>
+      </w:r>
+      <w:r>
+        <w:rPr>
+          <w:lang w:bidi="he-IL"/>
+        </w:rPr>
+        <w:t xml:space="preserve"> is already included in </w:t>
+      </w:r>
+      <w:r>
+        <w:rPr>
+          <w:lang w:bidi="he-IL"/>
+        </w:rPr>
+        <w:t>his</w:t>
+      </w:r>
+      <w:r>
+        <w:rPr>
+          <w:lang w:bidi="he-IL"/>
+        </w:rPr>
+        <w:t xml:space="preserve"> words</w:t>
+      </w:r>
+      <w:r>
+        <w:rPr>
+          <w:lang w:bidi="he-IL"/>
+        </w:rPr>
+        <w:t xml:space="preserve">.) </w:t>
+      </w:r>
+      <w:r>
+        <w:rPr>
+          <w:lang w:bidi="he-IL"/>
+        </w:rPr>
+        <w:t xml:space="preserve">Haman's </w:t>
+      </w:r>
+      <w:r>
+        <w:rPr>
+          <w:lang w:bidi="he-IL"/>
+        </w:rPr>
+        <w:t xml:space="preserve">fatal </w:t>
+      </w:r>
+      <w:r>
+        <w:rPr>
+          <w:lang w:bidi="he-IL"/>
+        </w:rPr>
+        <w:t>mistake</w:t>
+      </w:r>
+      <w:r>
+        <w:rPr>
+          <w:lang w:bidi="he-IL"/>
+        </w:rPr>
+        <w:t xml:space="preserve"> was</w:t>
+      </w:r>
+      <w:r>
+        <w:rPr>
+          <w:lang w:bidi="he-IL"/>
+        </w:rPr>
+        <w:t xml:space="preserve"> </w:t>
+      </w:r>
+      <w:r>
+        <w:rPr>
+          <w:lang w:bidi="he-IL"/>
+        </w:rPr>
+        <w:t xml:space="preserve">his </w:t>
+      </w:r>
+      <w:r>
+        <w:rPr>
+          <w:lang w:bidi="he-IL"/>
+        </w:rPr>
+        <w:t>petition</w:t>
+      </w:r>
+      <w:r>
+        <w:rPr>
+          <w:lang w:bidi="he-IL"/>
+        </w:rPr>
+        <w:t xml:space="preserve">ing </w:t>
+      </w:r>
+      <w:r>
+        <w:rPr>
+          <w:lang w:bidi="he-IL"/>
+        </w:rPr>
+        <w:t>the queen,</w:t>
+      </w:r>
+      <w:r>
+        <w:rPr>
+          <w:lang w:bidi="he-IL"/>
+        </w:rPr>
+        <w:t xml:space="preserve"> </w:t>
+      </w:r>
+      <w:r>
+        <w:rPr>
+          <w:lang w:bidi="he-IL"/>
+        </w:rPr>
+        <w:t xml:space="preserve">instead of begging for his life from the </w:t>
+      </w:r>
+      <w:r>
+        <w:rPr>
+          <w:lang w:bidi="he-IL"/>
+        </w:rPr>
+        <w:lastRenderedPageBreak/>
+        <w:t>king. Ahasuerus</w:t>
+      </w:r>
+      <w:r>
+        <w:rPr>
+          <w:lang w:bidi="he-IL"/>
+        </w:rPr>
+        <w:t xml:space="preserve"> </w:t>
+      </w:r>
+      <w:r>
+        <w:rPr>
+          <w:lang w:bidi="he-IL"/>
+        </w:rPr>
+        <w:t>was insulted.</w:t>
+      </w:r>
+      <w:r>
+        <w:rPr>
+          <w:lang w:bidi="he-IL"/>
+        </w:rPr>
+        <w:t xml:space="preserve"> “When I’m not here</w:t>
+      </w:r>
+      <w:r>
+        <w:rPr>
+          <w:lang w:bidi="he-IL"/>
+        </w:rPr>
+        <w:t>, I</w:t>
+      </w:r>
+      <w:r>
+        <w:rPr>
+          <w:lang w:bidi="he-IL"/>
+        </w:rPr>
+        <w:t xml:space="preserve"> understand, you might plead for you life from the </w:t>
+      </w:r>
+      <w:r>
+        <w:rPr>
+          <w:lang w:bidi="he-IL"/>
+        </w:rPr>
+        <w:t>queen</w:t>
+      </w:r>
+      <w:r>
+        <w:rPr>
+          <w:lang w:bidi="he-IL"/>
+        </w:rPr>
+        <w:t>; but I am here</w:t>
+      </w:r>
+      <w:r>
+        <w:rPr>
+          <w:lang w:bidi="he-IL"/>
+        </w:rPr>
+        <w:t xml:space="preserve"> and I am the authority. </w:t>
+      </w:r>
+      <w:r>
+        <w:rPr>
+          <w:lang w:bidi="he-IL"/>
+        </w:rPr>
+        <w:t xml:space="preserve">You should be </w:t>
+      </w:r>
+      <w:r>
+        <w:rPr>
+          <w:lang w:bidi="he-IL"/>
+        </w:rPr>
+        <w:t>pleading from me</w:t>
+      </w:r>
+      <w:r>
+        <w:rPr>
+          <w:lang w:bidi="he-IL"/>
+        </w:rPr>
+        <w:t>.</w:t>
+      </w:r>
+      <w:r>
+        <w:rPr>
+          <w:lang w:bidi="he-IL"/>
+        </w:rPr>
+        <w:t>”</w:t>
+      </w:r>
+      <w:r>
+        <w:rPr>
+          <w:lang w:bidi="he-IL"/>
+        </w:rPr>
+        <w:t xml:space="preserve"> [</w:t>
+      </w:r>
+      <w:r>
+        <w:rPr>
+          <w:lang w:bidi="he-IL"/>
+        </w:rPr>
+        <w:t>10]</w:t>
       </w:r>
     </w:p>
     <w:p>
@@ -3109,9 +3180,16 @@
         <w:rPr>
           <w:lang w:bidi="he-IL"/>
         </w:rPr>
-        <w:lastRenderedPageBreak/>
-        <w:t xml:space="preserve"> I think we can build on</w:t>
-      </w:r>
+        <w:t xml:space="preserve">R </w:t>
+      </w:r>
+      <w:proofErr w:type="spellStart"/>
+      <w:r>
+        <w:rPr>
+          <w:lang w:bidi="he-IL"/>
+        </w:rPr>
+        <w:t>Yosi's</w:t>
+      </w:r>
+      <w:proofErr w:type="spellEnd"/>
       <w:r>
         <w:rPr>
           <w:lang w:bidi="he-IL"/>
@@ -3122,83 +3200,157 @@
         <w:rPr>
           <w:lang w:bidi="he-IL"/>
         </w:rPr>
-        <w:t>R</w:t>
-      </w:r>
-      <w:r>
-        <w:rPr>
-          <w:lang w:bidi="he-IL"/>
-        </w:rPr>
-        <w:t xml:space="preserve">. </w:t>
-      </w:r>
-      <w:proofErr w:type="spellStart"/>
-      <w:r>
-        <w:rPr>
-          <w:lang w:bidi="he-IL"/>
-        </w:rPr>
-        <w:t>Hakham’s</w:t>
-      </w:r>
-      <w:proofErr w:type="spellEnd"/>
-      <w:r>
-        <w:rPr>
-          <w:lang w:bidi="he-IL"/>
-        </w:rPr>
-        <w:t xml:space="preserve"> explanation a little bit (and maybe this extension is already included in </w:t>
-      </w:r>
-      <w:r>
-        <w:rPr>
-          <w:lang w:bidi="he-IL"/>
-        </w:rPr>
-        <w:t>his</w:t>
-      </w:r>
-      <w:r>
-        <w:rPr>
-          <w:lang w:bidi="he-IL"/>
-        </w:rPr>
-        <w:t xml:space="preserve"> words</w:t>
-      </w:r>
-      <w:r>
-        <w:rPr>
-          <w:lang w:bidi="he-IL"/>
-        </w:rPr>
-        <w:t xml:space="preserve"> as well</w:t>
-      </w:r>
-      <w:r>
-        <w:rPr>
-          <w:lang w:bidi="he-IL"/>
-        </w:rPr>
-        <w:t xml:space="preserve">). </w:t>
-      </w:r>
-      <w:r>
-        <w:rPr>
-          <w:lang w:bidi="he-IL"/>
-        </w:rPr>
-        <w:t xml:space="preserve">Haman's </w:t>
-      </w:r>
-      <w:r>
-        <w:rPr>
-          <w:lang w:bidi="he-IL"/>
-        </w:rPr>
-        <w:t xml:space="preserve">fatal </w:t>
-      </w:r>
-      <w:r>
-        <w:rPr>
-          <w:lang w:bidi="he-IL"/>
-        </w:rPr>
-        <w:t xml:space="preserve">mistake was </w:t>
+        <w:t xml:space="preserve">voices a parallel </w:t>
+      </w:r>
+      <w:r>
+        <w:rPr>
+          <w:lang w:bidi="he-IL"/>
+        </w:rPr>
+        <w:t>argument.</w:t>
+      </w:r>
+      <w:r>
+        <w:rPr>
+          <w:lang w:bidi="he-IL"/>
+        </w:rPr>
+        <w:t xml:space="preserve"> "In Usha </w:t>
+      </w:r>
+      <w:r>
+        <w:rPr>
+          <w:lang w:bidi="he-IL"/>
+        </w:rPr>
+        <w:t xml:space="preserve">I'm not present, it’s correct that </w:t>
+      </w:r>
+      <w:r>
+        <w:rPr>
+          <w:lang w:bidi="he-IL"/>
+        </w:rPr>
+        <w:t>you follow R Yehuda</w:t>
+      </w:r>
+      <w:r>
+        <w:rPr>
+          <w:lang w:bidi="he-IL"/>
+        </w:rPr>
+        <w:t>’s view</w:t>
+      </w:r>
+      <w:r>
+        <w:rPr>
+          <w:lang w:bidi="he-IL"/>
+        </w:rPr>
+        <w:t xml:space="preserve"> as he is the authority there.</w:t>
+      </w:r>
+      <w:r>
+        <w:rPr>
+          <w:lang w:bidi="he-IL"/>
+        </w:rPr>
+        <w:t xml:space="preserve"> E</w:t>
+      </w:r>
+      <w:r>
+        <w:rPr>
+          <w:lang w:bidi="he-IL"/>
+        </w:rPr>
+        <w:t>verywhere else</w:t>
+      </w:r>
+      <w:r>
+        <w:rPr>
+          <w:lang w:bidi="he-IL"/>
+        </w:rPr>
+        <w:t xml:space="preserve"> (since you, </w:t>
+      </w:r>
+      <w:proofErr w:type="spellStart"/>
+      <w:r>
+        <w:rPr>
+          <w:lang w:bidi="he-IL"/>
+        </w:rPr>
+        <w:t>Rabban</w:t>
+      </w:r>
+      <w:proofErr w:type="spellEnd"/>
+      <w:r>
+        <w:rPr>
+          <w:lang w:bidi="he-IL"/>
+        </w:rPr>
+        <w:t xml:space="preserve"> Shimon b Gamliel</w:t>
+      </w:r>
+      <w:r>
+        <w:rPr>
+          <w:lang w:bidi="he-IL"/>
+        </w:rPr>
+        <w:t>,</w:t>
+      </w:r>
+      <w:r>
+        <w:rPr>
+          <w:lang w:bidi="he-IL"/>
+        </w:rPr>
+        <w:t xml:space="preserve"> </w:t>
+      </w:r>
+      <w:r>
+        <w:rPr>
+          <w:lang w:bidi="he-IL"/>
+        </w:rPr>
+        <w:t>always cherish my words),</w:t>
+      </w:r>
+      <w:r>
+        <w:rPr>
+          <w:lang w:bidi="he-IL"/>
+        </w:rPr>
+        <w:t xml:space="preserve"> you should follow my </w:t>
+      </w:r>
+      <w:r>
+        <w:rPr>
+          <w:lang w:bidi="he-IL"/>
+        </w:rPr>
+        <w:t>view</w:t>
+      </w:r>
+      <w:r>
+        <w:rPr>
+          <w:lang w:bidi="he-IL"/>
+        </w:rPr>
+        <w:t>.</w:t>
+      </w:r>
+      <w:r>
+        <w:rPr>
+          <w:lang w:bidi="he-IL"/>
+        </w:rPr>
+        <w:t xml:space="preserve"> </w:t>
+      </w:r>
+      <w:r>
+        <w:rPr>
+          <w:lang w:bidi="he-IL"/>
+        </w:rPr>
+        <w:t xml:space="preserve">We can now put everyone in </w:t>
       </w:r>
       <w:proofErr w:type="gramStart"/>
       <w:r>
         <w:rPr>
           <w:lang w:bidi="he-IL"/>
         </w:rPr>
-        <w:t>not his immodest</w:t>
+        <w:t>their</w:t>
       </w:r>
       <w:proofErr w:type="gramEnd"/>
       <w:r>
         <w:rPr>
           <w:lang w:bidi="he-IL"/>
         </w:rPr>
-        <w:t xml:space="preserve"> approach to Esther. His petition to the queen</w:t>
+        <w:t xml:space="preserve"> place. </w:t>
+      </w:r>
+      <w:r>
+        <w:rPr>
+          <w:lang w:bidi="he-IL"/>
+        </w:rPr>
+        <w:t xml:space="preserve">R </w:t>
+      </w:r>
+      <w:proofErr w:type="spellStart"/>
+      <w:r>
+        <w:rPr>
+          <w:lang w:bidi="he-IL"/>
+        </w:rPr>
+        <w:t>Yosi</w:t>
+      </w:r>
+      <w:proofErr w:type="spellEnd"/>
+      <w:r>
+        <w:rPr>
+          <w:lang w:bidi="he-IL"/>
+        </w:rPr>
+        <w:t xml:space="preserve"> is</w:t>
       </w:r>
       <w:r>
         <w:rPr>
@@ -3210,121 +3362,83 @@
         <w:rPr>
           <w:lang w:bidi="he-IL"/>
         </w:rPr>
-        <w:t>for pardon,</w:t>
-      </w:r>
-      <w:r>
-        <w:rPr>
-          <w:lang w:bidi="he-IL"/>
-        </w:rPr>
-        <w:t xml:space="preserve"> instead of addr</w:t>
-      </w:r>
-      <w:r>
-        <w:rPr>
-          <w:lang w:bidi="he-IL"/>
-        </w:rPr>
-        <w:t>essing the king is what doomed him.</w:t>
-      </w:r>
-      <w:r>
-        <w:rPr>
-          <w:lang w:bidi="he-IL"/>
-        </w:rPr>
-        <w:t xml:space="preserve"> </w:t>
-      </w:r>
-      <w:r>
-        <w:rPr>
-          <w:lang w:bidi="he-IL"/>
-        </w:rPr>
-        <w:t>The sense of the</w:t>
-      </w:r>
-      <w:r>
-        <w:rPr>
-          <w:lang w:bidi="he-IL"/>
-        </w:rPr>
-        <w:t xml:space="preserve"> Ahasuerus’</w:t>
-      </w:r>
-      <w:r>
-        <w:rPr>
-          <w:lang w:bidi="he-IL"/>
-        </w:rPr>
-        <w:t xml:space="preserve"> </w:t>
-      </w:r>
-      <w:r>
-        <w:rPr>
-          <w:lang w:bidi="he-IL"/>
-        </w:rPr>
-        <w:t>words is something like</w:t>
-      </w:r>
-      <w:r>
-        <w:rPr>
-          <w:lang w:bidi="he-IL"/>
-        </w:rPr>
-        <w:t xml:space="preserve"> this</w:t>
-      </w:r>
-      <w:r>
-        <w:rPr>
-          <w:lang w:bidi="he-IL"/>
-        </w:rPr>
-        <w:t>:</w:t>
-      </w:r>
-      <w:r>
-        <w:rPr>
-          <w:lang w:bidi="he-IL"/>
-        </w:rPr>
-        <w:t xml:space="preserve"> “When I’m not here</w:t>
-      </w:r>
-      <w:r>
-        <w:rPr>
-          <w:lang w:bidi="he-IL"/>
-        </w:rPr>
-        <w:t>, I</w:t>
-      </w:r>
-      <w:r>
-        <w:rPr>
-          <w:lang w:bidi="he-IL"/>
-        </w:rPr>
-        <w:t xml:space="preserve"> understand, you might plead for you life from the </w:t>
-      </w:r>
-      <w:r>
-        <w:rPr>
-          <w:lang w:bidi="he-IL"/>
-        </w:rPr>
-        <w:t>queen</w:t>
-      </w:r>
-      <w:r>
-        <w:rPr>
-          <w:lang w:bidi="he-IL"/>
-        </w:rPr>
-        <w:t>; but I am here</w:t>
-      </w:r>
-      <w:r>
-        <w:rPr>
-          <w:lang w:bidi="he-IL"/>
-        </w:rPr>
-        <w:t xml:space="preserve"> and I am the authority. W</w:t>
-      </w:r>
-      <w:r>
-        <w:rPr>
-          <w:lang w:bidi="he-IL"/>
-        </w:rPr>
-        <w:t>hy are</w:t>
-      </w:r>
-      <w:r>
-        <w:rPr>
-          <w:lang w:bidi="he-IL"/>
-        </w:rPr>
-        <w:t xml:space="preserve">n’t </w:t>
-      </w:r>
-      <w:r>
-        <w:rPr>
-          <w:lang w:bidi="he-IL"/>
-        </w:rPr>
-        <w:t>you begging</w:t>
-      </w:r>
-      <w:r>
-        <w:rPr>
-          <w:lang w:bidi="he-IL"/>
-        </w:rPr>
-        <w:t xml:space="preserve"> for your life from me? [10]”</w:t>
+        <w:t>Ahasuerus</w:t>
+      </w:r>
+      <w:proofErr w:type="gramStart"/>
+      <w:r>
+        <w:rPr>
+          <w:lang w:bidi="he-IL"/>
+        </w:rPr>
+        <w:t xml:space="preserve">.  </w:t>
+      </w:r>
+      <w:proofErr w:type="gramEnd"/>
+      <w:r>
+        <w:rPr>
+          <w:lang w:bidi="he-IL"/>
+        </w:rPr>
+        <w:t>R. Yehuda</w:t>
+      </w:r>
+      <w:r>
+        <w:rPr>
+          <w:lang w:bidi="he-IL"/>
+        </w:rPr>
+        <w:t xml:space="preserve"> is Esther and </w:t>
+      </w:r>
+      <w:r>
+        <w:rPr>
+          <w:lang w:bidi="he-IL"/>
+        </w:rPr>
+        <w:t xml:space="preserve">R. Shimon b Gamliel </w:t>
+      </w:r>
+      <w:r>
+        <w:rPr>
+          <w:lang w:bidi="he-IL"/>
+        </w:rPr>
+        <w:t xml:space="preserve">is </w:t>
+      </w:r>
+      <w:r>
+        <w:rPr>
+          <w:lang w:bidi="he-IL"/>
+        </w:rPr>
+        <w:t xml:space="preserve">acting like </w:t>
+      </w:r>
+      <w:r>
+        <w:rPr>
+          <w:lang w:bidi="he-IL"/>
+        </w:rPr>
+        <w:t xml:space="preserve">Haman </w:t>
+      </w:r>
+      <w:r>
+        <w:rPr>
+          <w:lang w:bidi="he-IL"/>
+        </w:rPr>
+        <w:t xml:space="preserve">in the sense that he’s recognizing R. Yehuda’s authority </w:t>
+      </w:r>
+      <w:r>
+        <w:rPr>
+          <w:lang w:bidi="he-IL"/>
+        </w:rPr>
+        <w:t xml:space="preserve">in a place that follows R. </w:t>
+      </w:r>
+      <w:proofErr w:type="spellStart"/>
+      <w:r>
+        <w:rPr>
+          <w:lang w:bidi="he-IL"/>
+        </w:rPr>
+        <w:t>Yosi’s</w:t>
+      </w:r>
+      <w:proofErr w:type="spellEnd"/>
+      <w:r>
+        <w:rPr>
+          <w:lang w:bidi="he-IL"/>
+        </w:rPr>
+        <w:t xml:space="preserve"> view. </w:t>
+      </w:r>
+      <w:r>
+        <w:rPr>
+          <w:lang w:bidi="he-IL"/>
+        </w:rPr>
+        <w:t>[11]</w:t>
       </w:r>
     </w:p>
     <w:p>
@@ -3333,95 +3447,121 @@
           <w:lang w:bidi="he-IL"/>
         </w:rPr>
       </w:pPr>
-      <w:r>
-        <w:rPr>
-          <w:lang w:bidi="he-IL"/>
-        </w:rPr>
-        <w:t xml:space="preserve">R </w:t>
-      </w:r>
-      <w:proofErr w:type="spellStart"/>
-      <w:r>
-        <w:rPr>
-          <w:lang w:bidi="he-IL"/>
-        </w:rPr>
-        <w:t>Yosi's</w:t>
-      </w:r>
-      <w:proofErr w:type="spellEnd"/>
-      <w:r>
-        <w:rPr>
-          <w:lang w:bidi="he-IL"/>
-        </w:rPr>
-        <w:t xml:space="preserve"> argument is similar.</w:t>
-      </w:r>
-      <w:r>
-        <w:rPr>
-          <w:lang w:bidi="he-IL"/>
-        </w:rPr>
-        <w:t xml:space="preserve"> "In Usha I'm not present, it’s correct that </w:t>
-      </w:r>
-      <w:r>
-        <w:rPr>
-          <w:lang w:bidi="he-IL"/>
-        </w:rPr>
-        <w:t>you follow R Yehuda</w:t>
-      </w:r>
-      <w:r>
-        <w:rPr>
-          <w:lang w:bidi="he-IL"/>
-        </w:rPr>
-        <w:t>’s view</w:t>
+      <w:proofErr w:type="spellStart"/>
+      <w:r>
+        <w:rPr>
+          <w:lang w:bidi="he-IL"/>
+        </w:rPr>
+        <w:t>Rabban</w:t>
+      </w:r>
+      <w:proofErr w:type="spellEnd"/>
+      <w:r>
+        <w:rPr>
+          <w:lang w:bidi="he-IL"/>
+        </w:rPr>
+        <w:t xml:space="preserve"> Shimon b Gamliel accepted this argument and publicized a ruling </w:t>
+      </w:r>
+      <w:r>
+        <w:rPr>
+          <w:lang w:bidi="he-IL"/>
+        </w:rPr>
+        <w:t xml:space="preserve">that agreed with </w:t>
+      </w:r>
+      <w:r>
+        <w:rPr>
+          <w:lang w:bidi="he-IL"/>
+        </w:rPr>
+        <w:t xml:space="preserve">R. </w:t>
+      </w:r>
+      <w:proofErr w:type="spellStart"/>
+      <w:r>
+        <w:rPr>
+          <w:lang w:bidi="he-IL"/>
+        </w:rPr>
+        <w:t>Yose</w:t>
+      </w:r>
+      <w:proofErr w:type="spellEnd"/>
+      <w:r>
+        <w:rPr>
+          <w:lang w:bidi="he-IL"/>
+        </w:rPr>
+        <w:t>.</w:t>
+      </w:r>
+      <w:r>
+        <w:rPr>
+          <w:lang w:bidi="he-IL"/>
+        </w:rPr>
+        <w:t xml:space="preserve"> </w:t>
+      </w:r>
+      <w:r>
+        <w:rPr>
+          <w:lang w:bidi="he-IL"/>
+        </w:rPr>
+        <w:t xml:space="preserve">The language </w:t>
       </w:r>
       <w:proofErr w:type="gramStart"/>
       <w:r>
         <w:rPr>
           <w:lang w:bidi="he-IL"/>
         </w:rPr>
-        <w:t xml:space="preserve">.  </w:t>
+        <w:t>is:</w:t>
       </w:r>
       <w:proofErr w:type="gramEnd"/>
       <w:r>
         <w:rPr>
           <w:lang w:bidi="he-IL"/>
         </w:rPr>
-        <w:t>However everywhere else</w:t>
-      </w:r>
-      <w:r>
-        <w:rPr>
-          <w:lang w:bidi="he-IL"/>
-        </w:rPr>
-        <w:t xml:space="preserve"> (since you always cherish my words),</w:t>
-      </w:r>
-      <w:r>
-        <w:rPr>
-          <w:lang w:bidi="he-IL"/>
-        </w:rPr>
-        <w:t xml:space="preserve"> you should follow my ruling</w:t>
-      </w:r>
-      <w:proofErr w:type="gramStart"/>
-      <w:r>
-        <w:rPr>
-          <w:lang w:bidi="he-IL"/>
-        </w:rPr>
-        <w:t>.</w:t>
-      </w:r>
-      <w:r>
-        <w:rPr>
-          <w:lang w:bidi="he-IL"/>
-        </w:rPr>
-        <w:t>[</w:t>
-      </w:r>
-      <w:proofErr w:type="gramEnd"/>
-      <w:r>
-        <w:rPr>
-          <w:lang w:bidi="he-IL"/>
-        </w:rPr>
-        <w:t>11</w:t>
-      </w:r>
-      <w:r>
-        <w:rPr>
-          <w:lang w:bidi="he-IL"/>
-        </w:rPr>
-        <w:t>]</w:t>
+        <w:t xml:space="preserve"> “</w:t>
+      </w:r>
+      <w:r>
+        <w:rPr>
+          <w:lang w:bidi="he-IL"/>
+        </w:rPr>
+        <w:t xml:space="preserve">They did not move from there until they established the halakha in accordance with the opinion of Rabbi </w:t>
+      </w:r>
+      <w:proofErr w:type="spellStart"/>
+      <w:r>
+        <w:rPr>
+          <w:lang w:bidi="he-IL"/>
+        </w:rPr>
+        <w:t>Yosei</w:t>
+      </w:r>
+      <w:proofErr w:type="spellEnd"/>
+      <w:r>
+        <w:rPr>
+          <w:lang w:bidi="he-IL"/>
+        </w:rPr>
+        <w:t>”.</w:t>
+      </w:r>
+      <w:r>
+        <w:rPr>
+          <w:lang w:bidi="he-IL"/>
+        </w:rPr>
+        <w:t xml:space="preserve"> Nevertheless</w:t>
+      </w:r>
+      <w:r>
+        <w:rPr>
+          <w:lang w:bidi="he-IL"/>
+        </w:rPr>
+        <w:t>, the</w:t>
+      </w:r>
+      <w:r>
+        <w:rPr>
+          <w:lang w:bidi="he-IL"/>
+        </w:rPr>
+        <w:t xml:space="preserve"> ruling barely lasted two generations. Then </w:t>
+      </w:r>
+      <w:r>
+        <w:rPr>
+          <w:lang w:bidi="he-IL"/>
+        </w:rPr>
+        <w:t>the halakha reverted to a po</w:t>
+      </w:r>
+      <w:r>
+        <w:rPr>
+          <w:lang w:bidi="he-IL"/>
+        </w:rPr>
+        <w:t>sition much closer to R. Yehuda as the subsequent lines read:</w:t>
       </w:r>
     </w:p>
     <w:p>
@@ -3430,151 +3570,118 @@
           <w:lang w:bidi="he-IL"/>
         </w:rPr>
       </w:pPr>
-      <w:r>
-        <w:rPr>
-          <w:lang w:bidi="he-IL"/>
-        </w:rPr>
-        <w:t xml:space="preserve">To summarize: </w:t>
-      </w:r>
-      <w:r>
-        <w:rPr>
-          <w:lang w:bidi="he-IL"/>
-        </w:rPr>
-        <w:t xml:space="preserve">R </w:t>
-      </w:r>
-      <w:proofErr w:type="spellStart"/>
-      <w:r>
-        <w:rPr>
-          <w:lang w:bidi="he-IL"/>
-        </w:rPr>
-        <w:t>Yosi</w:t>
-      </w:r>
-      <w:proofErr w:type="spellEnd"/>
-      <w:r>
-        <w:rPr>
-          <w:lang w:bidi="he-IL"/>
-        </w:rPr>
-        <w:t xml:space="preserve"> is </w:t>
-      </w:r>
-      <w:r>
-        <w:rPr>
-          <w:lang w:bidi="he-IL"/>
-        </w:rPr>
-        <w:t>playing th</w:t>
-      </w:r>
-      <w:r>
-        <w:rPr>
-          <w:lang w:bidi="he-IL"/>
-        </w:rPr>
-        <w:t xml:space="preserve">e role of </w:t>
-      </w:r>
-      <w:proofErr w:type="spellStart"/>
-      <w:r>
-        <w:rPr>
-          <w:lang w:bidi="he-IL"/>
-        </w:rPr>
-        <w:t>Asheverus</w:t>
-      </w:r>
-      <w:proofErr w:type="spellEnd"/>
+      <w:proofErr w:type="spellStart"/>
+      <w:r>
+        <w:rPr>
+          <w:lang w:bidi="he-IL"/>
+        </w:rPr>
+        <w:t>Rav</w:t>
+      </w:r>
+      <w:proofErr w:type="spellEnd"/>
+      <w:r>
+        <w:rPr>
+          <w:lang w:bidi="he-IL"/>
+        </w:rPr>
+        <w:t xml:space="preserve"> Yehuda said </w:t>
+      </w:r>
+      <w:r>
+        <w:rPr>
+          <w:lang w:bidi="he-IL"/>
+        </w:rPr>
+        <w:t xml:space="preserve">in </w:t>
+      </w:r>
+      <w:r>
+        <w:rPr>
+          <w:lang w:bidi="he-IL"/>
+        </w:rPr>
+        <w:t>Shmuel</w:t>
+      </w:r>
+      <w:r>
+        <w:rPr>
+          <w:lang w:bidi="he-IL"/>
+        </w:rPr>
+        <w:t xml:space="preserve">’s </w:t>
+      </w:r>
       <w:proofErr w:type="gramStart"/>
       <w:r>
         <w:rPr>
           <w:lang w:bidi="he-IL"/>
         </w:rPr>
-        <w:t xml:space="preserve">.  </w:t>
+        <w:t>name:</w:t>
       </w:r>
       <w:proofErr w:type="gramEnd"/>
       <w:r>
         <w:rPr>
           <w:lang w:bidi="he-IL"/>
         </w:rPr>
-        <w:t>R. Yehuda</w:t>
-      </w:r>
-      <w:r>
-        <w:rPr>
-          <w:lang w:bidi="he-IL"/>
-        </w:rPr>
-        <w:t xml:space="preserve"> is Esther and </w:t>
-      </w:r>
-      <w:r>
-        <w:rPr>
-          <w:lang w:bidi="he-IL"/>
-        </w:rPr>
-        <w:t xml:space="preserve">R. Shimon b Gamliel </w:t>
-      </w:r>
-      <w:r>
-        <w:rPr>
-          <w:lang w:bidi="he-IL"/>
-        </w:rPr>
-        <w:t xml:space="preserve">is </w:t>
-      </w:r>
-      <w:r>
-        <w:rPr>
-          <w:lang w:bidi="he-IL"/>
-        </w:rPr>
-        <w:t xml:space="preserve">acting like </w:t>
-      </w:r>
-      <w:r>
-        <w:rPr>
-          <w:lang w:bidi="he-IL"/>
-        </w:rPr>
-        <w:t xml:space="preserve">Haman </w:t>
-      </w:r>
-      <w:r>
-        <w:rPr>
-          <w:lang w:bidi="he-IL"/>
-        </w:rPr>
-        <w:t xml:space="preserve">in the sense that he’s recognizing R. Yehuda’s authority </w:t>
-      </w:r>
-      <w:r>
-        <w:rPr>
-          <w:lang w:bidi="he-IL"/>
-        </w:rPr>
-        <w:t xml:space="preserve">in a place that follows R. </w:t>
-      </w:r>
-      <w:proofErr w:type="spellStart"/>
-      <w:r>
-        <w:rPr>
-          <w:lang w:bidi="he-IL"/>
-        </w:rPr>
-        <w:t>Yosi’s</w:t>
-      </w:r>
-      <w:proofErr w:type="spellEnd"/>
-      <w:r>
-        <w:rPr>
-          <w:lang w:bidi="he-IL"/>
-        </w:rPr>
-        <w:t xml:space="preserve"> view. </w:t>
+        <w:t xml:space="preserve"> The halakha is not in accordance with the opinion of Rabbi Yehuda, nor is it in accordance with the opinion of </w:t>
+      </w:r>
+      <w:r>
+        <w:rPr>
+          <w:lang w:bidi="he-IL"/>
+        </w:rPr>
+        <w:t xml:space="preserve">Rabbi </w:t>
+      </w:r>
+      <w:proofErr w:type="spellStart"/>
+      <w:r>
+        <w:rPr>
+          <w:lang w:bidi="he-IL"/>
+        </w:rPr>
+        <w:t>Yosei</w:t>
+      </w:r>
+      <w:proofErr w:type="spellEnd"/>
+      <w:r>
+        <w:rPr>
+          <w:lang w:bidi="he-IL"/>
+        </w:rPr>
+        <w:t>, instead</w:t>
+      </w:r>
+      <w:r>
+        <w:rPr>
+          <w:lang w:bidi="he-IL"/>
+        </w:rPr>
+        <w:t>, </w:t>
+      </w:r>
+      <w:r>
+        <w:rPr>
+          <w:lang w:bidi="he-IL"/>
+        </w:rPr>
+        <w:t xml:space="preserve">(when Shabbat starts), </w:t>
+      </w:r>
+      <w:r>
+        <w:rPr>
+          <w:lang w:bidi="he-IL"/>
+        </w:rPr>
+        <w:t xml:space="preserve">spread a cloth over </w:t>
+      </w:r>
+      <w:r>
+        <w:rPr>
+          <w:lang w:bidi="he-IL"/>
+        </w:rPr>
+        <w:t xml:space="preserve">the table </w:t>
+      </w:r>
+      <w:r>
+        <w:rPr>
+          <w:lang w:bidi="he-IL"/>
+        </w:rPr>
+        <w:t>and recite </w:t>
+      </w:r>
+      <w:r>
+        <w:rPr>
+          <w:lang w:bidi="he-IL"/>
+        </w:rPr>
+        <w:t>Kiddush. [12]</w:t>
       </w:r>
     </w:p>
     <w:p>
       <w:pPr>
         <w:rPr>
+          <w:rtl/>
           <w:lang w:bidi="he-IL"/>
         </w:rPr>
       </w:pPr>
-      <w:proofErr w:type="spellStart"/>
-      <w:r>
-        <w:rPr>
-          <w:lang w:bidi="he-IL"/>
-        </w:rPr>
-        <w:t>Rabban</w:t>
-      </w:r>
-      <w:proofErr w:type="spellEnd"/>
-      <w:r>
-        <w:rPr>
-          <w:lang w:bidi="he-IL"/>
-        </w:rPr>
-        <w:t xml:space="preserve"> Shimon b Gamliel accepted this argument and publicized a ruling like the opinion of R. Yose.</w:t>
-      </w:r>
-    </w:p>
-    <w:p>
-      <w:pPr>
-        <w:rPr>
-          <w:rtl/>
-          <w:lang w:bidi="he-IL"/>
-        </w:rPr>
-      </w:pPr>
+      <w:bookmarkStart w:id="0" w:name="_GoBack"/>
+      <w:bookmarkEnd w:id="0"/>
     </w:p>
     <w:p/>
     <w:sectPr>
@@ -4036,6 +4143,11 @@
     <w:basedOn w:val="DefaultParagraphFont"/>
     <w:rsid w:val="00C3631C"/>
   </w:style>
+  <w:style w:type="character" w:customStyle="1" w:styleId="he">
+    <w:name w:val="he"/>
+    <w:basedOn w:val="DefaultParagraphFont"/>
+    <w:rsid w:val="0051679F"/>
+  </w:style>
 </w:styles>
 </file>
 
@@ -4331,6 +4443,11 @@
     <w:basedOn w:val="DefaultParagraphFont"/>
     <w:rsid w:val="00C3631C"/>
   </w:style>
+  <w:style w:type="character" w:customStyle="1" w:styleId="he">
+    <w:name w:val="he"/>
+    <w:basedOn w:val="DefaultParagraphFont"/>
+    <w:rsid w:val="0051679F"/>
+  </w:style>
 </w:styles>
 </file>
 

</xml_diff>

<commit_message>
A few more touchups
</commit_message>
<xml_diff>
--- a/mafsikim.docx
+++ b/mafsikim.docx
@@ -88,12 +88,6 @@
         <w:rPr>
           <w:lang w:bidi="he-IL"/>
         </w:rPr>
-        <w:t xml:space="preserve">as far as I remember, </w:t>
-      </w:r>
-      <w:r>
-        <w:rPr>
-          <w:lang w:bidi="he-IL"/>
-        </w:rPr>
         <w:t xml:space="preserve">we </w:t>
       </w:r>
       <w:r>
@@ -144,20 +138,12 @@
         </w:rPr>
         <w:t xml:space="preserve"> the chapter</w:t>
       </w:r>
-      <w:proofErr w:type="gramStart"/>
       <w:r>
         <w:rPr>
           <w:lang w:bidi="he-IL"/>
         </w:rPr>
         <w:t xml:space="preserve">. </w:t>
       </w:r>
-      <w:r>
-        <w:rPr>
-          <w:lang w:bidi="he-IL"/>
-        </w:rPr>
-        <w:t xml:space="preserve"> </w:t>
-      </w:r>
-      <w:proofErr w:type="gramEnd"/>
       <w:r>
         <w:rPr>
           <w:lang w:bidi="he-IL"/>
@@ -441,7 +427,15 @@
           <w:iCs/>
           <w:lang w:bidi="he-IL"/>
         </w:rPr>
-        <w:t xml:space="preserve">Let’s not interrupt lest the </w:t>
+        <w:t xml:space="preserve">Let’s not interrupt because </w:t>
+      </w:r>
+      <w:r>
+        <w:rPr>
+          <w:i/>
+          <w:iCs/>
+          <w:lang w:bidi="he-IL"/>
+        </w:rPr>
+        <w:t xml:space="preserve">the </w:t>
       </w:r>
       <w:r>
         <w:rPr>
@@ -449,7 +443,41 @@
           <w:i/>
           <w:iCs/>
         </w:rPr>
-        <w:t xml:space="preserve">students see </w:t>
+        <w:t>students</w:t>
+      </w:r>
+      <w:r>
+        <w:rPr>
+          <w:rStyle w:val="gemarra-regular"/>
+          <w:i/>
+          <w:iCs/>
+        </w:rPr>
+        <w:t xml:space="preserve"> </w:t>
+      </w:r>
+      <w:proofErr w:type="gramStart"/>
+      <w:r>
+        <w:rPr>
+          <w:rStyle w:val="gemarra-regular"/>
+          <w:i/>
+          <w:iCs/>
+        </w:rPr>
+        <w:t xml:space="preserve">might </w:t>
+      </w:r>
+      <w:r>
+        <w:rPr>
+          <w:rStyle w:val="gemarra-regular"/>
+          <w:i/>
+          <w:iCs/>
+        </w:rPr>
+        <w:t xml:space="preserve"> see</w:t>
+      </w:r>
+      <w:proofErr w:type="gramEnd"/>
+      <w:r>
+        <w:rPr>
+          <w:rStyle w:val="gemarra-regular"/>
+          <w:i/>
+          <w:iCs/>
+        </w:rPr>
+        <w:t xml:space="preserve"> </w:t>
       </w:r>
       <w:r>
         <w:rPr>
@@ -481,24 +509,7 @@
           <w:i/>
           <w:iCs/>
         </w:rPr>
-        <w:t xml:space="preserve"> for generations</w:t>
-      </w:r>
-      <w:proofErr w:type="gramStart"/>
-      <w:r>
-        <w:rPr>
-          <w:rStyle w:val="gemarra-regular"/>
-          <w:i/>
-          <w:iCs/>
-        </w:rPr>
-        <w:t>.</w:t>
-      </w:r>
-      <w:r>
-        <w:rPr>
-          <w:rStyle w:val="gemarra-regular"/>
-          <w:i/>
-          <w:iCs/>
-        </w:rPr>
-        <w:t xml:space="preserve"> </w:t>
+        <w:t xml:space="preserve"> for generations </w:t>
       </w:r>
       <w:r>
         <w:rPr>
@@ -508,7 +519,6 @@
         </w:rPr>
         <w:t xml:space="preserve"> </w:t>
       </w:r>
-      <w:proofErr w:type="gramEnd"/>
       <w:r>
         <w:rPr>
           <w:lang w:bidi="he-IL"/>
@@ -614,7 +624,19 @@
         <w:rPr>
           <w:lang w:bidi="he-IL"/>
         </w:rPr>
-        <w:t xml:space="preserve"> that the other Rabbi was Haman? Who was compared to Esther?</w:t>
+        <w:t xml:space="preserve"> that th</w:t>
+      </w:r>
+      <w:r>
+        <w:rPr>
+          <w:lang w:bidi="he-IL"/>
+        </w:rPr>
+        <w:t>e other Rabbi was Haman? Who is</w:t>
+      </w:r>
+      <w:r>
+        <w:rPr>
+          <w:lang w:bidi="he-IL"/>
+        </w:rPr>
+        <w:t xml:space="preserve"> compared to Esther?</w:t>
       </w:r>
       <w:r>
         <w:rPr>
@@ -876,13 +898,37 @@
         <w:rPr>
           <w:lang w:bidi="he-IL"/>
         </w:rPr>
-        <w:t xml:space="preserve"> the meal</w:t>
-      </w:r>
-      <w:r>
-        <w:rPr>
-          <w:lang w:bidi="he-IL"/>
-        </w:rPr>
-        <w:t xml:space="preserve"> ended</w:t>
+        <w:t xml:space="preserve"> the </w:t>
+      </w:r>
+      <w:r>
+        <w:rPr>
+          <w:lang w:bidi="he-IL"/>
+        </w:rPr>
+        <w:t xml:space="preserve">entire </w:t>
+      </w:r>
+      <w:r>
+        <w:rPr>
+          <w:lang w:bidi="he-IL"/>
+        </w:rPr>
+        <w:t>meal</w:t>
+      </w:r>
+      <w:r>
+        <w:rPr>
+          <w:lang w:bidi="he-IL"/>
+        </w:rPr>
+        <w:t xml:space="preserve"> </w:t>
+      </w:r>
+      <w:r>
+        <w:rPr>
+          <w:lang w:bidi="he-IL"/>
+        </w:rPr>
+        <w:t xml:space="preserve">had </w:t>
+      </w:r>
+      <w:r>
+        <w:rPr>
+          <w:lang w:bidi="he-IL"/>
+        </w:rPr>
+        <w:t>ended</w:t>
       </w:r>
       <w:r>
         <w:rPr>
@@ -962,25 +1008,19 @@
         <w:rPr>
           <w:lang w:bidi="he-IL"/>
         </w:rPr>
-        <w:t xml:space="preserve"> permission to</w:t>
-      </w:r>
-      <w:r>
-        <w:rPr>
-          <w:lang w:bidi="he-IL"/>
-        </w:rPr>
-        <w:t xml:space="preserve"> interrupt </w:t>
-      </w:r>
-      <w:r>
-        <w:rPr>
-          <w:lang w:bidi="he-IL"/>
-        </w:rPr>
-        <w:t>the meal,</w:t>
-      </w:r>
-      <w:r>
-        <w:rPr>
-          <w:lang w:bidi="he-IL"/>
-        </w:rPr>
-        <w:t xml:space="preserve"> f</w:t>
+        <w:t xml:space="preserve"> to</w:t>
+      </w:r>
+      <w:r>
+        <w:rPr>
+          <w:lang w:bidi="he-IL"/>
+        </w:rPr>
+        <w:t xml:space="preserve"> </w:t>
+      </w:r>
+      <w:r>
+        <w:rPr>
+          <w:lang w:bidi="he-IL"/>
+        </w:rPr>
+        <w:t>f</w:t>
       </w:r>
       <w:r>
         <w:rPr>
@@ -992,7 +1032,25 @@
         <w:rPr>
           <w:lang w:bidi="he-IL"/>
         </w:rPr>
-        <w:t xml:space="preserve"> of R. Yehuda and make Kiddush at the  start of Shabbat.</w:t>
+        <w:t xml:space="preserve"> of R. Yehuda</w:t>
+      </w:r>
+      <w:r>
+        <w:rPr>
+          <w:lang w:bidi="he-IL"/>
+        </w:rPr>
+        <w:t xml:space="preserve">, </w:t>
+      </w:r>
+      <w:r>
+        <w:rPr>
+          <w:lang w:bidi="he-IL"/>
+        </w:rPr>
+        <w:t xml:space="preserve">interrupt the meal, </w:t>
+      </w:r>
+      <w:r>
+        <w:rPr>
+          <w:lang w:bidi="he-IL"/>
+        </w:rPr>
+        <w:t xml:space="preserve"> and make Kiddush at the  start of Shabbat.</w:t>
       </w:r>
       <w:r>
         <w:rPr>
@@ -1093,6 +1151,12 @@
           <w:lang w:bidi="he-IL"/>
         </w:rPr>
         <w:t>the Halakha</w:t>
+      </w:r>
+      <w:r>
+        <w:rPr>
+          <w:lang w:bidi="he-IL"/>
+        </w:rPr>
+        <w:t xml:space="preserve"> and establish it for generations</w:t>
       </w:r>
       <w:r>
         <w:rPr>
@@ -1161,12 +1225,6 @@
         </w:rPr>
         <w:t xml:space="preserve">saw </w:t>
       </w:r>
-      <w:r>
-        <w:rPr>
-          <w:lang w:bidi="he-IL"/>
-        </w:rPr>
-        <w:t xml:space="preserve">how </w:t>
-      </w:r>
       <w:proofErr w:type="spellStart"/>
       <w:r>
         <w:rPr>
@@ -1185,25 +1243,19 @@
         <w:rPr>
           <w:lang w:bidi="he-IL"/>
         </w:rPr>
-        <w:t>observe</w:t>
-      </w:r>
-      <w:r>
-        <w:rPr>
-          <w:lang w:bidi="he-IL"/>
-        </w:rPr>
-        <w:t>d</w:t>
-      </w:r>
-      <w:r>
-        <w:rPr>
-          <w:lang w:bidi="he-IL"/>
-        </w:rPr>
-        <w:t xml:space="preserve"> </w:t>
-      </w:r>
-      <w:r>
-        <w:rPr>
-          <w:lang w:bidi="he-IL"/>
-        </w:rPr>
-        <w:t>the halakha of</w:t>
+        <w:t xml:space="preserve">observe </w:t>
+      </w:r>
+      <w:r>
+        <w:rPr>
+          <w:lang w:bidi="he-IL"/>
+        </w:rPr>
+        <w:t>the halakhic position</w:t>
+      </w:r>
+      <w:r>
+        <w:rPr>
+          <w:lang w:bidi="he-IL"/>
+        </w:rPr>
+        <w:t xml:space="preserve"> of</w:t>
       </w:r>
       <w:r>
         <w:rPr>
@@ -1375,13 +1427,13 @@
         <w:rPr>
           <w:lang w:bidi="he-IL"/>
         </w:rPr>
-        <w:t>Why should the students make a mistake</w:t>
-      </w:r>
-      <w:r>
-        <w:rPr>
-          <w:lang w:bidi="he-IL"/>
-        </w:rPr>
-        <w:t xml:space="preserve"> and think that the Halakha follows R. Yehuda</w:t>
+        <w:t xml:space="preserve">Why should the students </w:t>
+      </w:r>
+      <w:r>
+        <w:rPr>
+          <w:lang w:bidi="he-IL"/>
+        </w:rPr>
+        <w:t>think that the Halakha follows R. Yehuda</w:t>
       </w:r>
       <w:r>
         <w:rPr>
@@ -1426,7 +1478,6 @@
         </w:rPr>
         <w:t xml:space="preserve">e idea of following a more stringent practice in order to </w:t>
       </w:r>
-      <w:proofErr w:type="gramStart"/>
       <w:r>
         <w:rPr>
           <w:lang w:bidi="he-IL"/>
@@ -1437,14 +1488,7 @@
         <w:rPr>
           <w:lang w:bidi="he-IL"/>
         </w:rPr>
-        <w:t xml:space="preserve"> many</w:t>
-      </w:r>
-      <w:proofErr w:type="gramEnd"/>
-      <w:r>
-        <w:rPr>
-          <w:lang w:bidi="he-IL"/>
-        </w:rPr>
-        <w:t xml:space="preserve"> divergent opinions, but </w:t>
+        <w:t xml:space="preserve">many divergent opinions, but </w:t>
       </w:r>
       <w:r>
         <w:rPr>
@@ -1468,13 +1512,31 @@
         <w:rPr>
           <w:lang w:bidi="he-IL"/>
         </w:rPr>
-        <w:t xml:space="preserve">(I think they </w:t>
-      </w:r>
-      <w:r>
-        <w:rPr>
-          <w:lang w:bidi="he-IL"/>
-        </w:rPr>
-        <w:t xml:space="preserve">attribute this innovation to </w:t>
+        <w:t xml:space="preserve">(I </w:t>
+      </w:r>
+      <w:r>
+        <w:rPr>
+          <w:lang w:bidi="he-IL"/>
+        </w:rPr>
+        <w:t>heard that</w:t>
+      </w:r>
+      <w:r>
+        <w:rPr>
+          <w:lang w:bidi="he-IL"/>
+        </w:rPr>
+        <w:t xml:space="preserve"> this innovation </w:t>
+      </w:r>
+      <w:r>
+        <w:rPr>
+          <w:lang w:bidi="he-IL"/>
+        </w:rPr>
+        <w:t>is attributed to</w:t>
+      </w:r>
+      <w:r>
+        <w:rPr>
+          <w:lang w:bidi="he-IL"/>
+        </w:rPr>
+        <w:t xml:space="preserve"> </w:t>
       </w:r>
       <w:r>
         <w:rPr>
@@ -1513,7 +1575,19 @@
         <w:rPr>
           <w:lang w:bidi="he-IL"/>
         </w:rPr>
-        <w:t xml:space="preserve"> century, who lived the same time as the </w:t>
+        <w:t xml:space="preserve"> century, who </w:t>
+      </w:r>
+      <w:r>
+        <w:rPr>
+          <w:lang w:bidi="he-IL"/>
+        </w:rPr>
+        <w:t xml:space="preserve">was influenced by </w:t>
+      </w:r>
+      <w:r>
+        <w:rPr>
+          <w:lang w:bidi="he-IL"/>
+        </w:rPr>
+        <w:t xml:space="preserve">the </w:t>
       </w:r>
       <w:proofErr w:type="spellStart"/>
       <w:r>
@@ -1553,37 +1627,27 @@
         <w:rPr>
           <w:lang w:bidi="he-IL"/>
         </w:rPr>
-        <w:t>W</w:t>
-      </w:r>
-      <w:r>
-        <w:rPr>
-          <w:lang w:bidi="he-IL"/>
-        </w:rPr>
-        <w:t xml:space="preserve">hy </w:t>
-      </w:r>
-      <w:r>
-        <w:rPr>
-          <w:lang w:bidi="he-IL"/>
-        </w:rPr>
-        <w:t xml:space="preserve">then </w:t>
-      </w:r>
-      <w:r>
-        <w:rPr>
-          <w:lang w:bidi="he-IL"/>
-        </w:rPr>
-        <w:t>would R.</w:t>
-      </w:r>
-      <w:r>
-        <w:rPr>
-          <w:lang w:bidi="he-IL"/>
-        </w:rPr>
-        <w:t xml:space="preserve"> Shimon b Gamliel </w:t>
-      </w:r>
-      <w:r>
-        <w:rPr>
-          <w:lang w:bidi="he-IL"/>
-        </w:rPr>
-        <w:t xml:space="preserve">even think to </w:t>
+        <w:t xml:space="preserve">If R. Shimon b Gamliel agrees with R. </w:t>
+      </w:r>
+      <w:proofErr w:type="spellStart"/>
+      <w:r>
+        <w:rPr>
+          <w:lang w:bidi="he-IL"/>
+        </w:rPr>
+        <w:t>Yose</w:t>
+      </w:r>
+      <w:proofErr w:type="spellEnd"/>
+      <w:r>
+        <w:rPr>
+          <w:lang w:bidi="he-IL"/>
+        </w:rPr>
+        <w:t xml:space="preserve">, why would he </w:t>
+      </w:r>
+      <w:r>
+        <w:rPr>
+          <w:lang w:bidi="he-IL"/>
+        </w:rPr>
+        <w:t xml:space="preserve">think to </w:t>
       </w:r>
       <w:r>
         <w:rPr>
@@ -1632,10 +1696,16 @@
         <w:rPr>
           <w:lang w:bidi="he-IL"/>
         </w:rPr>
-        <w:t xml:space="preserve">Tangentially, there’s another problem. </w:t>
-      </w:r>
-      <w:r>
-        <w:t xml:space="preserve">Why were </w:t>
+        <w:t>Tangent</w:t>
+      </w:r>
+      <w:r>
+        <w:rPr>
+          <w:lang w:bidi="he-IL"/>
+        </w:rPr>
+        <w:t>ially, w</w:t>
+      </w:r>
+      <w:r>
+        <w:t xml:space="preserve">hy were </w:t>
       </w:r>
       <w:r>
         <w:rPr>
@@ -1707,7 +1777,33 @@
         <w:rPr>
           <w:lang w:bidi="he-IL"/>
         </w:rPr>
-        <w:t xml:space="preserve"> explains [5]. In those days, the evening </w:t>
+        <w:t xml:space="preserve"> explains</w:t>
+      </w:r>
+      <w:r>
+        <w:rPr>
+          <w:lang w:bidi="he-IL"/>
+        </w:rPr>
+        <w:t>: [5]</w:t>
+      </w:r>
+      <w:r>
+        <w:rPr>
+          <w:lang w:bidi="he-IL"/>
+        </w:rPr>
+        <w:t xml:space="preserve"> </w:t>
+      </w:r>
+      <w:proofErr w:type="gramStart"/>
+      <w:r>
+        <w:rPr>
+          <w:lang w:bidi="he-IL"/>
+        </w:rPr>
+        <w:t>In</w:t>
+      </w:r>
+      <w:proofErr w:type="gramEnd"/>
+      <w:r>
+        <w:rPr>
+          <w:lang w:bidi="he-IL"/>
+        </w:rPr>
+        <w:t xml:space="preserve"> those days, the evening </w:t>
       </w:r>
       <w:r>
         <w:rPr>
@@ -1731,19 +1827,810 @@
         <w:rPr>
           <w:lang w:bidi="he-IL"/>
         </w:rPr>
+        <w:t>.</w:t>
+      </w:r>
+      <w:r>
+        <w:rPr>
+          <w:lang w:bidi="he-IL"/>
+        </w:rPr>
+        <w:t xml:space="preserve"> </w:t>
+      </w:r>
+      <w:r>
+        <w:rPr>
+          <w:lang w:bidi="he-IL"/>
+        </w:rPr>
+        <w:t>T</w:t>
+      </w:r>
+      <w:r>
+        <w:rPr>
+          <w:lang w:bidi="he-IL"/>
+        </w:rPr>
+        <w:t>he</w:t>
+      </w:r>
+      <w:r>
+        <w:rPr>
+          <w:lang w:bidi="he-IL"/>
+        </w:rPr>
+        <w:t xml:space="preserve"> community </w:t>
+      </w:r>
+      <w:r>
+        <w:rPr>
+          <w:lang w:bidi="he-IL"/>
+        </w:rPr>
+        <w:t>didn’t pray in the evenings</w:t>
+      </w:r>
+      <w:r>
+        <w:rPr>
+          <w:lang w:bidi="he-IL"/>
+        </w:rPr>
+        <w:t xml:space="preserve"> and didn’t go to shul.</w:t>
+      </w:r>
+      <w:r>
+        <w:rPr>
+          <w:lang w:bidi="he-IL"/>
+        </w:rPr>
+        <w:t xml:space="preserve"> </w:t>
+      </w:r>
+    </w:p>
+    <w:p>
+      <w:pPr>
+        <w:rPr>
+          <w:lang w:bidi="he-IL"/>
+        </w:rPr>
+      </w:pPr>
+      <w:r>
+        <w:rPr>
+          <w:lang w:bidi="he-IL"/>
+        </w:rPr>
+        <w:lastRenderedPageBreak/>
+        <w:t>It’s interesting that t</w:t>
+      </w:r>
+      <w:r>
+        <w:rPr>
+          <w:lang w:bidi="he-IL"/>
+        </w:rPr>
+        <w:t xml:space="preserve">he dispute over </w:t>
+      </w:r>
+      <w:r>
+        <w:rPr>
+          <w:lang w:bidi="he-IL"/>
+        </w:rPr>
+        <w:t>the</w:t>
+      </w:r>
+      <w:r>
+        <w:rPr>
+          <w:lang w:bidi="he-IL"/>
+        </w:rPr>
+        <w:t xml:space="preserve"> </w:t>
+      </w:r>
+      <w:r>
+        <w:rPr>
+          <w:lang w:bidi="he-IL"/>
+        </w:rPr>
+        <w:t>evening prayer</w:t>
+      </w:r>
+      <w:r>
+        <w:rPr>
+          <w:lang w:bidi="he-IL"/>
+        </w:rPr>
+        <w:t>—if it</w:t>
+      </w:r>
+      <w:r>
+        <w:rPr>
+          <w:lang w:bidi="he-IL"/>
+        </w:rPr>
+        <w:t>’</w:t>
+      </w:r>
+      <w:r>
+        <w:rPr>
+          <w:lang w:bidi="he-IL"/>
+        </w:rPr>
+        <w:t>s</w:t>
+      </w:r>
+      <w:r>
+        <w:rPr>
+          <w:lang w:bidi="he-IL"/>
+        </w:rPr>
+        <w:t xml:space="preserve"> </w:t>
+      </w:r>
+      <w:r>
+        <w:rPr>
+          <w:lang w:bidi="he-IL"/>
+        </w:rPr>
+        <w:t>required or not,</w:t>
+      </w:r>
+      <w:r>
+        <w:rPr>
+          <w:lang w:bidi="he-IL"/>
+        </w:rPr>
+        <w:t xml:space="preserve"> was between R</w:t>
+      </w:r>
+      <w:r>
+        <w:rPr>
+          <w:lang w:bidi="he-IL"/>
+        </w:rPr>
+        <w:t xml:space="preserve">. </w:t>
+      </w:r>
+      <w:proofErr w:type="spellStart"/>
+      <w:r>
+        <w:rPr>
+          <w:lang w:bidi="he-IL"/>
+        </w:rPr>
+        <w:t>Yehoshua</w:t>
+      </w:r>
+      <w:proofErr w:type="spellEnd"/>
+      <w:r>
+        <w:rPr>
+          <w:lang w:bidi="he-IL"/>
+        </w:rPr>
         <w:t xml:space="preserve"> and </w:t>
       </w:r>
-      <w:r>
-        <w:rPr>
-          <w:lang w:bidi="he-IL"/>
-        </w:rPr>
-        <w:t>there was no community prayer (and no individual prayer) at night</w:t>
-      </w:r>
-      <w:r>
-        <w:rPr>
-          <w:lang w:bidi="he-IL"/>
-        </w:rPr>
-        <w:t>. T</w:t>
+      <w:proofErr w:type="spellStart"/>
+      <w:r>
+        <w:rPr>
+          <w:lang w:bidi="he-IL"/>
+        </w:rPr>
+        <w:t>Rabban</w:t>
+      </w:r>
+      <w:proofErr w:type="spellEnd"/>
+      <w:r>
+        <w:rPr>
+          <w:lang w:bidi="he-IL"/>
+        </w:rPr>
+        <w:t xml:space="preserve"> Gamliel</w:t>
+      </w:r>
+      <w:r>
+        <w:rPr>
+          <w:lang w:bidi="he-IL"/>
+        </w:rPr>
+        <w:t xml:space="preserve"> </w:t>
+      </w:r>
+      <w:r>
+        <w:rPr>
+          <w:lang w:bidi="he-IL"/>
+        </w:rPr>
+        <w:t>(</w:t>
+      </w:r>
+      <w:r>
+        <w:rPr>
+          <w:lang w:bidi="he-IL"/>
+        </w:rPr>
+        <w:t>the head of the Sanhedrin</w:t>
+      </w:r>
+      <w:r>
+        <w:rPr>
+          <w:lang w:bidi="he-IL"/>
+        </w:rPr>
+        <w:t>)</w:t>
+      </w:r>
+      <w:r>
+        <w:rPr>
+          <w:lang w:bidi="he-IL"/>
+        </w:rPr>
+        <w:t>.</w:t>
+      </w:r>
+      <w:r>
+        <w:rPr>
+          <w:lang w:bidi="he-IL"/>
+        </w:rPr>
+        <w:t xml:space="preserve"> [6]</w:t>
+      </w:r>
+      <w:r>
+        <w:rPr>
+          <w:lang w:bidi="he-IL"/>
+        </w:rPr>
+        <w:t xml:space="preserve"> </w:t>
+      </w:r>
+      <w:proofErr w:type="spellStart"/>
+      <w:r>
+        <w:rPr>
+          <w:lang w:bidi="he-IL"/>
+        </w:rPr>
+        <w:t>Rabban</w:t>
+      </w:r>
+      <w:proofErr w:type="spellEnd"/>
+      <w:r>
+        <w:rPr>
+          <w:lang w:bidi="he-IL"/>
+        </w:rPr>
+        <w:t xml:space="preserve"> Gamliel believed</w:t>
+      </w:r>
+      <w:r>
+        <w:rPr>
+          <w:lang w:bidi="he-IL"/>
+        </w:rPr>
+        <w:t xml:space="preserve"> that the evening prayer was obligatory. </w:t>
+      </w:r>
+      <w:r>
+        <w:rPr>
+          <w:lang w:bidi="he-IL"/>
+        </w:rPr>
+        <w:t>Now barely a generation later, his own son (</w:t>
+      </w:r>
+      <w:proofErr w:type="spellStart"/>
+      <w:r>
+        <w:rPr>
+          <w:lang w:bidi="he-IL"/>
+        </w:rPr>
+        <w:t>Rabban</w:t>
+      </w:r>
+      <w:proofErr w:type="spellEnd"/>
+      <w:r>
+        <w:rPr>
+          <w:lang w:bidi="he-IL"/>
+        </w:rPr>
+        <w:t xml:space="preserve"> Shimon b Gamliel) follow</w:t>
+      </w:r>
+      <w:r>
+        <w:rPr>
+          <w:lang w:bidi="he-IL"/>
+        </w:rPr>
+        <w:t>s</w:t>
+      </w:r>
+      <w:r>
+        <w:rPr>
+          <w:lang w:bidi="he-IL"/>
+        </w:rPr>
+        <w:t xml:space="preserve"> </w:t>
+      </w:r>
+      <w:r>
+        <w:rPr>
+          <w:lang w:bidi="he-IL"/>
+        </w:rPr>
+        <w:t xml:space="preserve">R. </w:t>
+      </w:r>
+      <w:proofErr w:type="spellStart"/>
+      <w:r>
+        <w:rPr>
+          <w:lang w:bidi="he-IL"/>
+        </w:rPr>
+        <w:t>Yehoshua’s</w:t>
+      </w:r>
+      <w:proofErr w:type="spellEnd"/>
+      <w:r>
+        <w:rPr>
+          <w:lang w:bidi="he-IL"/>
+        </w:rPr>
+        <w:t xml:space="preserve"> </w:t>
+      </w:r>
+      <w:r>
+        <w:rPr>
+          <w:lang w:bidi="he-IL"/>
+        </w:rPr>
+        <w:t>opinion</w:t>
+      </w:r>
+      <w:r>
+        <w:rPr>
+          <w:lang w:bidi="he-IL"/>
+        </w:rPr>
+        <w:t>.</w:t>
+      </w:r>
+      <w:r>
+        <w:rPr>
+          <w:lang w:bidi="he-IL"/>
+        </w:rPr>
+        <w:t xml:space="preserve"> </w:t>
+      </w:r>
+      <w:r>
+        <w:rPr>
+          <w:lang w:bidi="he-IL"/>
+        </w:rPr>
+        <w:t>The takeaway lesson seems to be</w:t>
+      </w:r>
+      <w:r>
+        <w:rPr>
+          <w:lang w:bidi="he-IL"/>
+        </w:rPr>
+        <w:t xml:space="preserve"> that</w:t>
+      </w:r>
+      <w:r>
+        <w:rPr>
+          <w:lang w:bidi="he-IL"/>
+        </w:rPr>
+        <w:t xml:space="preserve"> </w:t>
+      </w:r>
+      <w:r>
+        <w:rPr>
+          <w:lang w:bidi="he-IL"/>
+        </w:rPr>
+        <w:t>they</w:t>
+      </w:r>
+      <w:r>
+        <w:rPr>
+          <w:lang w:bidi="he-IL"/>
+        </w:rPr>
+        <w:t xml:space="preserve"> didn’t</w:t>
+      </w:r>
+      <w:r>
+        <w:rPr>
+          <w:lang w:bidi="he-IL"/>
+        </w:rPr>
+        <w:t xml:space="preserve"> follow stringencies (to satisfy all opinions), </w:t>
+      </w:r>
+      <w:r>
+        <w:rPr>
+          <w:lang w:bidi="he-IL"/>
+        </w:rPr>
+        <w:t xml:space="preserve">and the practices they did follow were likely to change. The halakha for generations (to use the words of the </w:t>
+      </w:r>
+      <w:proofErr w:type="spellStart"/>
+      <w:r>
+        <w:rPr>
+          <w:lang w:bidi="he-IL"/>
+        </w:rPr>
+        <w:t>beraita</w:t>
+      </w:r>
+      <w:proofErr w:type="spellEnd"/>
+      <w:r>
+        <w:rPr>
+          <w:lang w:bidi="he-IL"/>
+        </w:rPr>
+        <w:t xml:space="preserve"> at the top of the page</w:t>
+      </w:r>
+      <w:r>
+        <w:rPr>
+          <w:lang w:bidi="he-IL"/>
+        </w:rPr>
+        <w:t xml:space="preserve">) was not established yet. </w:t>
+      </w:r>
+    </w:p>
+    <w:p>
+      <w:pPr>
+        <w:rPr>
+          <w:lang w:bidi="he-IL"/>
+        </w:rPr>
+      </w:pPr>
+      <w:r>
+        <w:rPr>
+          <w:lang w:bidi="he-IL"/>
+        </w:rPr>
+        <w:t>T</w:t>
+      </w:r>
+      <w:r>
+        <w:rPr>
+          <w:lang w:bidi="he-IL"/>
+        </w:rPr>
+        <w:t xml:space="preserve">he clue that will help us decipher this story is </w:t>
+      </w:r>
+      <w:r>
+        <w:rPr>
+          <w:lang w:bidi="he-IL"/>
+        </w:rPr>
+        <w:t xml:space="preserve">the mention of the seemingly unimportant detail that the meal and discussion took place in </w:t>
+      </w:r>
+      <w:r>
+        <w:rPr>
+          <w:lang w:bidi="he-IL"/>
+        </w:rPr>
+        <w:t>Akko</w:t>
+      </w:r>
+      <w:r>
+        <w:rPr>
+          <w:lang w:bidi="he-IL"/>
+        </w:rPr>
+        <w:t xml:space="preserve"> [7]</w:t>
+      </w:r>
+      <w:r>
+        <w:rPr>
+          <w:lang w:bidi="he-IL"/>
+        </w:rPr>
+        <w:t xml:space="preserve">. </w:t>
+      </w:r>
+    </w:p>
+    <w:p>
+      <w:pPr>
+        <w:rPr>
+          <w:lang w:bidi="he-IL"/>
+        </w:rPr>
+      </w:pPr>
+      <w:r>
+        <w:rPr>
+          <w:lang w:bidi="he-IL"/>
+        </w:rPr>
+        <w:t>R. Yehuda lived in Usha.</w:t>
+      </w:r>
+      <w:r>
+        <w:rPr>
+          <w:lang w:bidi="he-IL"/>
+        </w:rPr>
+        <w:t xml:space="preserve"> </w:t>
+      </w:r>
+      <w:r>
+        <w:rPr>
+          <w:lang w:bidi="he-IL"/>
+        </w:rPr>
+        <w:t>At that time, t</w:t>
+      </w:r>
+      <w:r>
+        <w:rPr>
+          <w:lang w:bidi="he-IL"/>
+        </w:rPr>
+        <w:t>he Sanhedrin was also in Usha</w:t>
+      </w:r>
+      <w:r>
+        <w:rPr>
+          <w:lang w:bidi="he-IL"/>
+        </w:rPr>
+        <w:t xml:space="preserve"> and</w:t>
+      </w:r>
+      <w:r>
+        <w:rPr>
+          <w:lang w:bidi="he-IL"/>
+        </w:rPr>
+        <w:t xml:space="preserve"> </w:t>
+      </w:r>
+      <w:proofErr w:type="spellStart"/>
+      <w:r>
+        <w:rPr>
+          <w:lang w:bidi="he-IL"/>
+        </w:rPr>
+        <w:t>Rabban</w:t>
+      </w:r>
+      <w:proofErr w:type="spellEnd"/>
+      <w:r>
+        <w:rPr>
+          <w:lang w:bidi="he-IL"/>
+        </w:rPr>
+        <w:t xml:space="preserve"> Shimon b Gamliel </w:t>
+      </w:r>
+      <w:r>
+        <w:rPr>
+          <w:lang w:bidi="he-IL"/>
+        </w:rPr>
+        <w:t>its head</w:t>
+      </w:r>
+      <w:r>
+        <w:rPr>
+          <w:lang w:bidi="he-IL"/>
+        </w:rPr>
+        <w:t xml:space="preserve"> lived there as well.</w:t>
+      </w:r>
+      <w:r>
+        <w:rPr>
+          <w:lang w:bidi="he-IL"/>
+        </w:rPr>
+        <w:t xml:space="preserve"> R. </w:t>
+      </w:r>
+      <w:proofErr w:type="spellStart"/>
+      <w:r>
+        <w:rPr>
+          <w:lang w:bidi="he-IL"/>
+        </w:rPr>
+        <w:t>Yose</w:t>
+      </w:r>
+      <w:proofErr w:type="spellEnd"/>
+      <w:r>
+        <w:rPr>
+          <w:lang w:bidi="he-IL"/>
+        </w:rPr>
+        <w:t xml:space="preserve"> lived in </w:t>
+      </w:r>
+      <w:proofErr w:type="spellStart"/>
+      <w:r>
+        <w:rPr>
+          <w:lang w:bidi="he-IL"/>
+        </w:rPr>
+        <w:t>Zippori</w:t>
+      </w:r>
+      <w:proofErr w:type="spellEnd"/>
+      <w:r>
+        <w:rPr>
+          <w:lang w:bidi="he-IL"/>
+        </w:rPr>
+        <w:t xml:space="preserve"> (</w:t>
+      </w:r>
+      <w:proofErr w:type="spellStart"/>
+      <w:r>
+        <w:rPr>
+          <w:lang w:bidi="he-IL"/>
+        </w:rPr>
+        <w:t>Sepphoris</w:t>
+      </w:r>
+      <w:proofErr w:type="spellEnd"/>
+      <w:r>
+        <w:rPr>
+          <w:lang w:bidi="he-IL"/>
+        </w:rPr>
+        <w:t xml:space="preserve">, about 20Km from Usha). </w:t>
+      </w:r>
+      <w:r>
+        <w:rPr>
+          <w:lang w:bidi="he-IL"/>
+        </w:rPr>
+        <w:t xml:space="preserve">Rabbi Yehuda was </w:t>
+      </w:r>
+      <w:r>
+        <w:rPr>
+          <w:rtl/>
+          <w:lang w:bidi="he-IL"/>
+        </w:rPr>
+        <w:t>מוריינא דבי נשיאה</w:t>
+      </w:r>
+      <w:r>
+        <w:rPr>
+          <w:lang w:bidi="he-IL"/>
+        </w:rPr>
+        <w:t xml:space="preserve"> </w:t>
+      </w:r>
+      <w:r>
+        <w:rPr>
+          <w:lang w:bidi="he-IL"/>
+        </w:rPr>
+        <w:t xml:space="preserve">or </w:t>
+      </w:r>
+      <w:r>
+        <w:rPr>
+          <w:rtl/>
+          <w:lang w:bidi="he-IL"/>
+        </w:rPr>
+        <w:t>מוריינא דנשיא</w:t>
+      </w:r>
+      <w:r>
+        <w:rPr>
+          <w:lang w:bidi="he-IL"/>
+        </w:rPr>
+        <w:t>—the</w:t>
+      </w:r>
+      <w:r>
+        <w:rPr>
+          <w:lang w:bidi="he-IL"/>
+        </w:rPr>
+        <w:t xml:space="preserve"> halachic auth</w:t>
+      </w:r>
+      <w:r>
+        <w:rPr>
+          <w:lang w:bidi="he-IL"/>
+        </w:rPr>
+        <w:t>ority</w:t>
+      </w:r>
+      <w:r>
+        <w:rPr>
+          <w:lang w:bidi="he-IL"/>
+        </w:rPr>
+        <w:t xml:space="preserve"> in the house of the </w:t>
+      </w:r>
+      <w:proofErr w:type="spellStart"/>
+      <w:r>
+        <w:rPr>
+          <w:lang w:bidi="he-IL"/>
+        </w:rPr>
+        <w:t>Nasi</w:t>
+      </w:r>
+      <w:proofErr w:type="spellEnd"/>
+      <w:r>
+        <w:rPr>
+          <w:lang w:bidi="he-IL"/>
+        </w:rPr>
+        <w:t xml:space="preserve">. </w:t>
+      </w:r>
+      <w:proofErr w:type="gramStart"/>
+      <w:r>
+        <w:rPr>
+          <w:lang w:bidi="he-IL"/>
+        </w:rPr>
+        <w:t xml:space="preserve">According to </w:t>
+      </w:r>
+      <w:proofErr w:type="spellStart"/>
+      <w:r>
+        <w:rPr>
+          <w:lang w:bidi="he-IL"/>
+        </w:rPr>
+        <w:t>Rashi</w:t>
+      </w:r>
+      <w:proofErr w:type="spellEnd"/>
+      <w:r>
+        <w:rPr>
+          <w:lang w:bidi="he-IL"/>
+        </w:rPr>
+        <w:t>: “</w:t>
+      </w:r>
+      <w:r>
+        <w:rPr>
+          <w:lang w:bidi="he-IL"/>
+        </w:rPr>
+        <w:t>all their practice</w:t>
+      </w:r>
+      <w:r>
+        <w:rPr>
+          <w:lang w:bidi="he-IL"/>
+        </w:rPr>
+        <w:t xml:space="preserve">s followed </w:t>
+      </w:r>
+      <w:r>
+        <w:rPr>
+          <w:lang w:bidi="he-IL"/>
+        </w:rPr>
+        <w:t xml:space="preserve">R. Yehuda’s </w:t>
+      </w:r>
+      <w:r>
+        <w:rPr>
+          <w:lang w:bidi="he-IL"/>
+        </w:rPr>
+        <w:t>decisions</w:t>
+      </w:r>
+      <w:r>
+        <w:rPr>
+          <w:lang w:bidi="he-IL"/>
+        </w:rPr>
+        <w:t>”</w:t>
+      </w:r>
+      <w:r>
+        <w:rPr>
+          <w:lang w:bidi="he-IL"/>
+        </w:rPr>
+        <w:t>.</w:t>
+      </w:r>
+      <w:proofErr w:type="gramEnd"/>
+      <w:r>
+        <w:rPr>
+          <w:lang w:bidi="he-IL"/>
+        </w:rPr>
+        <w:t xml:space="preserve"> </w:t>
+      </w:r>
+      <w:r>
+        <w:rPr>
+          <w:lang w:bidi="he-IL"/>
+        </w:rPr>
+        <w:t>Clearly</w:t>
+      </w:r>
+      <w:r>
+        <w:rPr>
+          <w:lang w:bidi="he-IL"/>
+        </w:rPr>
+        <w:t>,</w:t>
+      </w:r>
+      <w:r>
+        <w:rPr>
+          <w:lang w:bidi="he-IL"/>
+        </w:rPr>
+        <w:t xml:space="preserve"> </w:t>
+      </w:r>
+      <w:r>
+        <w:rPr>
+          <w:lang w:bidi="he-IL"/>
+        </w:rPr>
+        <w:t xml:space="preserve">when he was home (in Usha), </w:t>
+      </w:r>
+      <w:r>
+        <w:rPr>
+          <w:lang w:bidi="he-IL"/>
+        </w:rPr>
+        <w:t>R. Shimon b. Gamliel</w:t>
+      </w:r>
+      <w:r>
+        <w:rPr>
+          <w:lang w:bidi="he-IL"/>
+        </w:rPr>
+        <w:t xml:space="preserve"> </w:t>
+      </w:r>
+      <w:r>
+        <w:rPr>
+          <w:lang w:bidi="he-IL"/>
+        </w:rPr>
+        <w:t>w</w:t>
+      </w:r>
+      <w:r>
+        <w:rPr>
+          <w:lang w:bidi="he-IL"/>
+        </w:rPr>
+        <w:t>ould</w:t>
+      </w:r>
+      <w:r>
+        <w:rPr>
+          <w:lang w:bidi="he-IL"/>
+        </w:rPr>
+        <w:t xml:space="preserve"> follow the decisions of R. </w:t>
+      </w:r>
+      <w:proofErr w:type="spellStart"/>
+      <w:r>
+        <w:rPr>
+          <w:lang w:bidi="he-IL"/>
+        </w:rPr>
+        <w:t>Yehudah</w:t>
+      </w:r>
+      <w:proofErr w:type="spellEnd"/>
+      <w:r>
+        <w:rPr>
+          <w:lang w:bidi="he-IL"/>
+        </w:rPr>
+        <w:t xml:space="preserve"> and </w:t>
+      </w:r>
+      <w:r>
+        <w:rPr>
+          <w:lang w:bidi="he-IL"/>
+        </w:rPr>
+        <w:t>interrupt</w:t>
+      </w:r>
+      <w:r>
+        <w:rPr>
+          <w:lang w:bidi="he-IL"/>
+        </w:rPr>
+        <w:t xml:space="preserve"> his</w:t>
+      </w:r>
+      <w:r>
+        <w:rPr>
+          <w:lang w:bidi="he-IL"/>
+        </w:rPr>
+        <w:t xml:space="preserve"> Friday afternoon</w:t>
+      </w:r>
+      <w:r>
+        <w:rPr>
+          <w:lang w:bidi="he-IL"/>
+        </w:rPr>
+        <w:t xml:space="preserve"> </w:t>
+      </w:r>
+      <w:r>
+        <w:rPr>
+          <w:lang w:bidi="he-IL"/>
+        </w:rPr>
+        <w:t xml:space="preserve">meal </w:t>
+      </w:r>
+      <w:r>
+        <w:rPr>
+          <w:lang w:bidi="he-IL"/>
+        </w:rPr>
+        <w:t>to make Kiddush</w:t>
+      </w:r>
+      <w:r>
+        <w:rPr>
+          <w:lang w:bidi="he-IL"/>
+        </w:rPr>
+        <w:t xml:space="preserve"> </w:t>
+      </w:r>
+      <w:r>
+        <w:rPr>
+          <w:lang w:bidi="he-IL"/>
+        </w:rPr>
+        <w:t xml:space="preserve">when Shabbat started. </w:t>
+      </w:r>
+      <w:r>
+        <w:rPr>
+          <w:lang w:bidi="he-IL"/>
+        </w:rPr>
+        <w:t>[8]</w:t>
+      </w:r>
+    </w:p>
+    <w:p>
+      <w:pPr>
+        <w:rPr>
+          <w:lang w:bidi="he-IL"/>
+        </w:rPr>
+      </w:pPr>
+      <w:r>
+        <w:rPr>
+          <w:lang w:bidi="he-IL"/>
+        </w:rPr>
+        <w:t xml:space="preserve">In Akko, </w:t>
+      </w:r>
+      <w:r>
+        <w:rPr>
+          <w:lang w:bidi="he-IL"/>
+        </w:rPr>
+        <w:t xml:space="preserve">R. Shimon b Gamliel thought to do </w:t>
+      </w:r>
+      <w:r>
+        <w:rPr>
+          <w:lang w:bidi="he-IL"/>
+        </w:rPr>
+        <w:t>as he usually did at home</w:t>
+      </w:r>
+      <w:r>
+        <w:rPr>
+          <w:lang w:bidi="he-IL"/>
+        </w:rPr>
+        <w:t>.</w:t>
+      </w:r>
+      <w:r>
+        <w:rPr>
+          <w:lang w:bidi="he-IL"/>
+        </w:rPr>
+        <w:t xml:space="preserve"> </w:t>
+      </w:r>
+      <w:r>
+        <w:rPr>
+          <w:lang w:bidi="he-IL"/>
+        </w:rPr>
+        <w:t xml:space="preserve">Maybe, </w:t>
       </w:r>
       <w:r>
         <w:rPr>
@@ -1755,120 +2642,155 @@
         <w:rPr>
           <w:lang w:bidi="he-IL"/>
         </w:rPr>
-        <w:t xml:space="preserve">original </w:t>
-      </w:r>
-      <w:r>
-        <w:rPr>
-          <w:lang w:bidi="he-IL"/>
-        </w:rPr>
-        <w:t xml:space="preserve">dispute </w:t>
-      </w:r>
-      <w:r>
-        <w:rPr>
-          <w:lang w:bidi="he-IL"/>
-        </w:rPr>
-        <w:lastRenderedPageBreak/>
-        <w:t xml:space="preserve">over </w:t>
-      </w:r>
-      <w:r>
-        <w:rPr>
-          <w:lang w:bidi="he-IL"/>
-        </w:rPr>
-        <w:t xml:space="preserve">the </w:t>
-      </w:r>
-      <w:r>
-        <w:rPr>
-          <w:lang w:bidi="he-IL"/>
-        </w:rPr>
-        <w:t>evening prayer, was between R</w:t>
+        <w:t xml:space="preserve">was </w:t>
+      </w:r>
+      <w:r>
+        <w:rPr>
+          <w:lang w:bidi="he-IL"/>
+        </w:rPr>
+        <w:t xml:space="preserve">the host and </w:t>
+      </w:r>
+      <w:r>
+        <w:rPr>
+          <w:lang w:bidi="he-IL"/>
+        </w:rPr>
+        <w:t xml:space="preserve">saw </w:t>
+      </w:r>
+      <w:r>
+        <w:rPr>
+          <w:lang w:bidi="he-IL"/>
+        </w:rPr>
+        <w:t>this meal</w:t>
+      </w:r>
+      <w:r>
+        <w:rPr>
+          <w:lang w:bidi="he-IL"/>
+        </w:rPr>
+        <w:t xml:space="preserve"> </w:t>
+      </w:r>
+      <w:r>
+        <w:rPr>
+          <w:lang w:bidi="he-IL"/>
+        </w:rPr>
+        <w:t xml:space="preserve">as an </w:t>
+      </w:r>
+      <w:r>
+        <w:rPr>
+          <w:lang w:bidi="he-IL"/>
+        </w:rPr>
+        <w:t>extension</w:t>
+      </w:r>
+      <w:r>
+        <w:rPr>
+          <w:lang w:bidi="he-IL"/>
+        </w:rPr>
+        <w:t xml:space="preserve"> </w:t>
+      </w:r>
+      <w:r>
+        <w:rPr>
+          <w:lang w:bidi="he-IL"/>
+        </w:rPr>
+        <w:t>of</w:t>
+      </w:r>
+      <w:r>
+        <w:rPr>
+          <w:lang w:bidi="he-IL"/>
+        </w:rPr>
+        <w:t xml:space="preserve"> a meal </w:t>
+      </w:r>
+      <w:r>
+        <w:rPr>
+          <w:lang w:bidi="he-IL"/>
+        </w:rPr>
+        <w:t>at home</w:t>
+      </w:r>
+      <w:r>
+        <w:rPr>
+          <w:lang w:bidi="he-IL"/>
+        </w:rPr>
+        <w:t>—the</w:t>
+      </w:r>
+      <w:r>
+        <w:rPr>
+          <w:lang w:bidi="he-IL"/>
+        </w:rPr>
+        <w:t xml:space="preserve"> house of the </w:t>
+      </w:r>
+      <w:proofErr w:type="spellStart"/>
+      <w:r>
+        <w:rPr>
+          <w:lang w:bidi="he-IL"/>
+        </w:rPr>
+        <w:t>Nasi</w:t>
+      </w:r>
+      <w:proofErr w:type="spellEnd"/>
+      <w:r>
+        <w:rPr>
+          <w:lang w:bidi="he-IL"/>
+        </w:rPr>
+        <w:t xml:space="preserve">. Maybe </w:t>
+      </w:r>
+      <w:r>
+        <w:rPr>
+          <w:lang w:bidi="he-IL"/>
+        </w:rPr>
+        <w:t>if</w:t>
+      </w:r>
+      <w:r>
+        <w:rPr>
+          <w:lang w:bidi="he-IL"/>
+        </w:rPr>
+        <w:t xml:space="preserve"> </w:t>
+      </w:r>
+      <w:r>
+        <w:rPr>
+          <w:lang w:bidi="he-IL"/>
+        </w:rPr>
+        <w:t>R. Yehuda was present</w:t>
+      </w:r>
+      <w:r>
+        <w:rPr>
+          <w:lang w:bidi="he-IL"/>
+        </w:rPr>
+        <w:t>, that</w:t>
+      </w:r>
+      <w:r>
+        <w:rPr>
+          <w:lang w:bidi="he-IL"/>
+        </w:rPr>
+        <w:t xml:space="preserve"> added </w:t>
+      </w:r>
+      <w:r>
+        <w:rPr>
+          <w:lang w:bidi="he-IL"/>
+        </w:rPr>
+        <w:t>to this feeling</w:t>
+      </w:r>
+      <w:r>
+        <w:rPr>
+          <w:lang w:bidi="he-IL"/>
+        </w:rPr>
+        <w:t>.</w:t>
+      </w:r>
+      <w:r>
+        <w:rPr>
+          <w:lang w:bidi="he-IL"/>
+        </w:rPr>
+        <w:t xml:space="preserve"> </w:t>
       </w:r>
       <w:proofErr w:type="gramStart"/>
       <w:r>
         <w:rPr>
           <w:lang w:bidi="he-IL"/>
         </w:rPr>
-        <w:t xml:space="preserve">.  </w:t>
-      </w:r>
-      <w:proofErr w:type="spellStart"/>
-      <w:r>
-        <w:rPr>
-          <w:lang w:bidi="he-IL"/>
-        </w:rPr>
-        <w:t>Yehoshua</w:t>
-      </w:r>
-      <w:proofErr w:type="spellEnd"/>
-      <w:r>
-        <w:rPr>
-          <w:lang w:bidi="he-IL"/>
-        </w:rPr>
-        <w:t xml:space="preserve"> and </w:t>
-      </w:r>
-      <w:proofErr w:type="spellStart"/>
-      <w:r>
-        <w:rPr>
-          <w:lang w:bidi="he-IL"/>
-        </w:rPr>
-        <w:t>Rabban</w:t>
-      </w:r>
-      <w:proofErr w:type="spellEnd"/>
-      <w:r>
-        <w:rPr>
-          <w:lang w:bidi="he-IL"/>
-        </w:rPr>
-        <w:t xml:space="preserve"> Gamliel</w:t>
-      </w:r>
-      <w:r>
-        <w:rPr>
-          <w:lang w:bidi="he-IL"/>
-        </w:rPr>
-        <w:t>.</w:t>
+        <w:t>And</w:t>
       </w:r>
       <w:proofErr w:type="gramEnd"/>
       <w:r>
         <w:rPr>
           <w:lang w:bidi="he-IL"/>
         </w:rPr>
-        <w:t xml:space="preserve"> </w:t>
-      </w:r>
-      <w:proofErr w:type="spellStart"/>
-      <w:r>
-        <w:rPr>
-          <w:lang w:bidi="he-IL"/>
-        </w:rPr>
-        <w:t>Rabban</w:t>
-      </w:r>
-      <w:proofErr w:type="spellEnd"/>
-      <w:r>
-        <w:rPr>
-          <w:lang w:bidi="he-IL"/>
-        </w:rPr>
-        <w:t xml:space="preserve"> Gamliel, the head of the Sanhedrin held that the evening prayer was obligatory. </w:t>
-      </w:r>
-      <w:r>
-        <w:rPr>
-          <w:lang w:bidi="he-IL"/>
-        </w:rPr>
-        <w:t>Now barely a generation later, his own son (</w:t>
-      </w:r>
-      <w:proofErr w:type="spellStart"/>
-      <w:r>
-        <w:rPr>
-          <w:lang w:bidi="he-IL"/>
-        </w:rPr>
-        <w:t>Rabban</w:t>
-      </w:r>
-      <w:proofErr w:type="spellEnd"/>
-      <w:r>
-        <w:rPr>
-          <w:lang w:bidi="he-IL"/>
-        </w:rPr>
-        <w:t xml:space="preserve"> Shimon b Gamliel) does not follow his opinion</w:t>
-      </w:r>
-      <w:r>
-        <w:rPr>
-          <w:lang w:bidi="he-IL"/>
-        </w:rPr>
-        <w:t>.</w:t>
+        <w:t xml:space="preserve"> maybe it was just habit that continued . . . /*TODO*/</w:t>
       </w:r>
       <w:bookmarkStart w:id="0" w:name="_GoBack"/>
       <w:bookmarkEnd w:id="0"/>
@@ -1876,589 +2798,6 @@
     <w:p>
       <w:pPr>
         <w:rPr>
-          <w:lang w:bidi="he-IL"/>
-        </w:rPr>
-      </w:pPr>
-      <w:r>
-        <w:rPr>
-          <w:lang w:bidi="he-IL"/>
-        </w:rPr>
-        <w:t>T</w:t>
-      </w:r>
-      <w:r>
-        <w:rPr>
-          <w:lang w:bidi="he-IL"/>
-        </w:rPr>
-        <w:t xml:space="preserve">he clue that will help us decipher this story is </w:t>
-      </w:r>
-      <w:r>
-        <w:rPr>
-          <w:lang w:bidi="he-IL"/>
-        </w:rPr>
-        <w:t xml:space="preserve">the mention of the seemingly unimportant detail that the </w:t>
-      </w:r>
-      <w:proofErr w:type="gramStart"/>
-      <w:r>
-        <w:rPr>
-          <w:lang w:bidi="he-IL"/>
-        </w:rPr>
-        <w:t>meal</w:t>
-      </w:r>
-      <w:proofErr w:type="gramEnd"/>
-      <w:r>
-        <w:rPr>
-          <w:lang w:bidi="he-IL"/>
-        </w:rPr>
-        <w:t xml:space="preserve"> and discussion took place in </w:t>
-      </w:r>
-      <w:r>
-        <w:rPr>
-          <w:lang w:bidi="he-IL"/>
-        </w:rPr>
-        <w:t>Akko</w:t>
-      </w:r>
-      <w:r>
-        <w:rPr>
-          <w:lang w:bidi="he-IL"/>
-        </w:rPr>
-        <w:t xml:space="preserve"> [7]</w:t>
-      </w:r>
-      <w:r>
-        <w:rPr>
-          <w:lang w:bidi="he-IL"/>
-        </w:rPr>
-        <w:t xml:space="preserve">. </w:t>
-      </w:r>
-    </w:p>
-    <w:p>
-      <w:pPr>
-        <w:rPr>
-          <w:lang w:bidi="he-IL"/>
-        </w:rPr>
-      </w:pPr>
-      <w:r>
-        <w:rPr>
-          <w:lang w:bidi="he-IL"/>
-        </w:rPr>
-        <w:t>R. Yehuda lived in Usha.</w:t>
-      </w:r>
-      <w:r>
-        <w:rPr>
-          <w:lang w:bidi="he-IL"/>
-        </w:rPr>
-        <w:t xml:space="preserve"> </w:t>
-      </w:r>
-      <w:r>
-        <w:rPr>
-          <w:lang w:bidi="he-IL"/>
-        </w:rPr>
-        <w:t>At that time, t</w:t>
-      </w:r>
-      <w:r>
-        <w:rPr>
-          <w:lang w:bidi="he-IL"/>
-        </w:rPr>
-        <w:t>he Sanhedrin was also in Usha</w:t>
-      </w:r>
-      <w:r>
-        <w:rPr>
-          <w:lang w:bidi="he-IL"/>
-        </w:rPr>
-        <w:t xml:space="preserve"> and</w:t>
-      </w:r>
-      <w:r>
-        <w:rPr>
-          <w:lang w:bidi="he-IL"/>
-        </w:rPr>
-        <w:t xml:space="preserve"> </w:t>
-      </w:r>
-      <w:proofErr w:type="spellStart"/>
-      <w:r>
-        <w:rPr>
-          <w:lang w:bidi="he-IL"/>
-        </w:rPr>
-        <w:t>Rabban</w:t>
-      </w:r>
-      <w:proofErr w:type="spellEnd"/>
-      <w:r>
-        <w:rPr>
-          <w:lang w:bidi="he-IL"/>
-        </w:rPr>
-        <w:t xml:space="preserve"> Shimon b Gamliel </w:t>
-      </w:r>
-      <w:r>
-        <w:rPr>
-          <w:lang w:bidi="he-IL"/>
-        </w:rPr>
-        <w:t>its head</w:t>
-      </w:r>
-      <w:r>
-        <w:rPr>
-          <w:lang w:bidi="he-IL"/>
-        </w:rPr>
-        <w:t xml:space="preserve"> lived there as well.</w:t>
-      </w:r>
-      <w:r>
-        <w:rPr>
-          <w:lang w:bidi="he-IL"/>
-        </w:rPr>
-        <w:t xml:space="preserve"> R. </w:t>
-      </w:r>
-      <w:proofErr w:type="spellStart"/>
-      <w:r>
-        <w:rPr>
-          <w:lang w:bidi="he-IL"/>
-        </w:rPr>
-        <w:t>Yose</w:t>
-      </w:r>
-      <w:proofErr w:type="spellEnd"/>
-      <w:r>
-        <w:rPr>
-          <w:lang w:bidi="he-IL"/>
-        </w:rPr>
-        <w:t xml:space="preserve"> lived in </w:t>
-      </w:r>
-      <w:proofErr w:type="spellStart"/>
-      <w:r>
-        <w:rPr>
-          <w:lang w:bidi="he-IL"/>
-        </w:rPr>
-        <w:t>Zippori</w:t>
-      </w:r>
-      <w:proofErr w:type="spellEnd"/>
-      <w:r>
-        <w:rPr>
-          <w:lang w:bidi="he-IL"/>
-        </w:rPr>
-        <w:t xml:space="preserve"> (</w:t>
-      </w:r>
-      <w:proofErr w:type="spellStart"/>
-      <w:r>
-        <w:rPr>
-          <w:lang w:bidi="he-IL"/>
-        </w:rPr>
-        <w:t>Sepphoris</w:t>
-      </w:r>
-      <w:proofErr w:type="spellEnd"/>
-      <w:r>
-        <w:rPr>
-          <w:lang w:bidi="he-IL"/>
-        </w:rPr>
-        <w:t xml:space="preserve">, about 20Km from Usha). </w:t>
-      </w:r>
-      <w:r>
-        <w:rPr>
-          <w:lang w:bidi="he-IL"/>
-        </w:rPr>
-        <w:t xml:space="preserve">Rabbi Yehuda was </w:t>
-      </w:r>
-      <w:r>
-        <w:rPr>
-          <w:rtl/>
-          <w:lang w:bidi="he-IL"/>
-        </w:rPr>
-        <w:t>מוריינא דבי נשיאה</w:t>
-      </w:r>
-      <w:r>
-        <w:rPr>
-          <w:lang w:bidi="he-IL"/>
-        </w:rPr>
-        <w:t xml:space="preserve"> </w:t>
-      </w:r>
-      <w:r>
-        <w:rPr>
-          <w:lang w:bidi="he-IL"/>
-        </w:rPr>
-        <w:t xml:space="preserve">or </w:t>
-      </w:r>
-      <w:r>
-        <w:rPr>
-          <w:rtl/>
-          <w:lang w:bidi="he-IL"/>
-        </w:rPr>
-        <w:t>מוריינא דנשיא</w:t>
-      </w:r>
-      <w:r>
-        <w:rPr>
-          <w:lang w:bidi="he-IL"/>
-        </w:rPr>
-        <w:t>—the</w:t>
-      </w:r>
-      <w:r>
-        <w:rPr>
-          <w:lang w:bidi="he-IL"/>
-        </w:rPr>
-        <w:t xml:space="preserve"> halachic auth</w:t>
-      </w:r>
-      <w:r>
-        <w:rPr>
-          <w:lang w:bidi="he-IL"/>
-        </w:rPr>
-        <w:t>ority</w:t>
-      </w:r>
-      <w:r>
-        <w:rPr>
-          <w:lang w:bidi="he-IL"/>
-        </w:rPr>
-        <w:t xml:space="preserve"> in the house of the </w:t>
-      </w:r>
-      <w:proofErr w:type="spellStart"/>
-      <w:r>
-        <w:rPr>
-          <w:lang w:bidi="he-IL"/>
-        </w:rPr>
-        <w:t>Nasi</w:t>
-      </w:r>
-      <w:proofErr w:type="spellEnd"/>
-      <w:r>
-        <w:rPr>
-          <w:lang w:bidi="he-IL"/>
-        </w:rPr>
-        <w:t xml:space="preserve">. </w:t>
-      </w:r>
-      <w:proofErr w:type="gramStart"/>
-      <w:r>
-        <w:rPr>
-          <w:lang w:bidi="he-IL"/>
-        </w:rPr>
-        <w:t xml:space="preserve">According to </w:t>
-      </w:r>
-      <w:proofErr w:type="spellStart"/>
-      <w:r>
-        <w:rPr>
-          <w:lang w:bidi="he-IL"/>
-        </w:rPr>
-        <w:t>Rashi</w:t>
-      </w:r>
-      <w:proofErr w:type="spellEnd"/>
-      <w:r>
-        <w:rPr>
-          <w:lang w:bidi="he-IL"/>
-        </w:rPr>
-        <w:t>: “</w:t>
-      </w:r>
-      <w:r>
-        <w:rPr>
-          <w:lang w:bidi="he-IL"/>
-        </w:rPr>
-        <w:t>all their practice</w:t>
-      </w:r>
-      <w:r>
-        <w:rPr>
-          <w:lang w:bidi="he-IL"/>
-        </w:rPr>
-        <w:t xml:space="preserve">s followed </w:t>
-      </w:r>
-      <w:r>
-        <w:rPr>
-          <w:lang w:bidi="he-IL"/>
-        </w:rPr>
-        <w:t xml:space="preserve">R. Yehuda’s </w:t>
-      </w:r>
-      <w:r>
-        <w:rPr>
-          <w:lang w:bidi="he-IL"/>
-        </w:rPr>
-        <w:t>decisions</w:t>
-      </w:r>
-      <w:r>
-        <w:rPr>
-          <w:lang w:bidi="he-IL"/>
-        </w:rPr>
-        <w:t>”</w:t>
-      </w:r>
-      <w:r>
-        <w:rPr>
-          <w:lang w:bidi="he-IL"/>
-        </w:rPr>
-        <w:t>.</w:t>
-      </w:r>
-      <w:proofErr w:type="gramEnd"/>
-      <w:r>
-        <w:rPr>
-          <w:lang w:bidi="he-IL"/>
-        </w:rPr>
-        <w:t xml:space="preserve"> </w:t>
-      </w:r>
-      <w:r>
-        <w:rPr>
-          <w:lang w:bidi="he-IL"/>
-        </w:rPr>
-        <w:t>Clearly</w:t>
-      </w:r>
-      <w:r>
-        <w:rPr>
-          <w:lang w:bidi="he-IL"/>
-        </w:rPr>
-        <w:t>,</w:t>
-      </w:r>
-      <w:r>
-        <w:rPr>
-          <w:lang w:bidi="he-IL"/>
-        </w:rPr>
-        <w:t xml:space="preserve"> R. Shimon b. Gamliel</w:t>
-      </w:r>
-      <w:r>
-        <w:rPr>
-          <w:lang w:bidi="he-IL"/>
-        </w:rPr>
-        <w:t xml:space="preserve"> </w:t>
-      </w:r>
-      <w:r>
-        <w:rPr>
-          <w:lang w:bidi="he-IL"/>
-        </w:rPr>
-        <w:t>w</w:t>
-      </w:r>
-      <w:r>
-        <w:rPr>
-          <w:lang w:bidi="he-IL"/>
-        </w:rPr>
-        <w:t>ould</w:t>
-      </w:r>
-      <w:r>
-        <w:rPr>
-          <w:lang w:bidi="he-IL"/>
-        </w:rPr>
-        <w:t xml:space="preserve"> normally follow the decisions of R. </w:t>
-      </w:r>
-      <w:proofErr w:type="spellStart"/>
-      <w:r>
-        <w:rPr>
-          <w:lang w:bidi="he-IL"/>
-        </w:rPr>
-        <w:t>Yehudah</w:t>
-      </w:r>
-      <w:proofErr w:type="spellEnd"/>
-      <w:r>
-        <w:rPr>
-          <w:lang w:bidi="he-IL"/>
-        </w:rPr>
-        <w:t xml:space="preserve"> and would</w:t>
-      </w:r>
-      <w:r>
-        <w:rPr>
-          <w:lang w:bidi="he-IL"/>
-        </w:rPr>
-        <w:t xml:space="preserve"> interrupt</w:t>
-      </w:r>
-      <w:r>
-        <w:rPr>
-          <w:lang w:bidi="he-IL"/>
-        </w:rPr>
-        <w:t xml:space="preserve"> his</w:t>
-      </w:r>
-      <w:r>
-        <w:rPr>
-          <w:lang w:bidi="he-IL"/>
-        </w:rPr>
-        <w:t xml:space="preserve"> Friday afternoon</w:t>
-      </w:r>
-      <w:r>
-        <w:rPr>
-          <w:lang w:bidi="he-IL"/>
-        </w:rPr>
-        <w:t xml:space="preserve"> </w:t>
-      </w:r>
-      <w:r>
-        <w:rPr>
-          <w:lang w:bidi="he-IL"/>
-        </w:rPr>
-        <w:t xml:space="preserve">meal </w:t>
-      </w:r>
-      <w:r>
-        <w:rPr>
-          <w:lang w:bidi="he-IL"/>
-        </w:rPr>
-        <w:t>to make Kiddush</w:t>
-      </w:r>
-      <w:r>
-        <w:rPr>
-          <w:lang w:bidi="he-IL"/>
-        </w:rPr>
-        <w:t xml:space="preserve"> </w:t>
-      </w:r>
-      <w:r>
-        <w:rPr>
-          <w:lang w:bidi="he-IL"/>
-        </w:rPr>
-        <w:t xml:space="preserve">when Shabbat started. </w:t>
-      </w:r>
-      <w:r>
-        <w:rPr>
-          <w:lang w:bidi="he-IL"/>
-        </w:rPr>
-        <w:t>[8]</w:t>
-      </w:r>
-    </w:p>
-    <w:p>
-      <w:pPr>
-        <w:rPr>
-          <w:lang w:bidi="he-IL"/>
-        </w:rPr>
-      </w:pPr>
-      <w:r>
-        <w:rPr>
-          <w:lang w:bidi="he-IL"/>
-        </w:rPr>
-        <w:t xml:space="preserve">That was in Usha. In Akko, </w:t>
-      </w:r>
-      <w:r>
-        <w:rPr>
-          <w:lang w:bidi="he-IL"/>
-        </w:rPr>
-        <w:t xml:space="preserve">R. Shimon b Gamliel thought to do </w:t>
-      </w:r>
-      <w:r>
-        <w:rPr>
-          <w:lang w:bidi="he-IL"/>
-        </w:rPr>
-        <w:t>as he usually did at home</w:t>
-      </w:r>
-      <w:r>
-        <w:rPr>
-          <w:lang w:bidi="he-IL"/>
-        </w:rPr>
-        <w:t>.</w:t>
-      </w:r>
-      <w:r>
-        <w:rPr>
-          <w:lang w:bidi="he-IL"/>
-        </w:rPr>
-        <w:t xml:space="preserve"> </w:t>
-      </w:r>
-      <w:r>
-        <w:rPr>
-          <w:lang w:bidi="he-IL"/>
-        </w:rPr>
-        <w:t xml:space="preserve">Maybe, </w:t>
-      </w:r>
-      <w:r>
-        <w:rPr>
-          <w:lang w:bidi="he-IL"/>
-        </w:rPr>
-        <w:t xml:space="preserve">he </w:t>
-      </w:r>
-      <w:r>
-        <w:rPr>
-          <w:lang w:bidi="he-IL"/>
-        </w:rPr>
-        <w:t xml:space="preserve">was </w:t>
-      </w:r>
-      <w:r>
-        <w:rPr>
-          <w:lang w:bidi="he-IL"/>
-        </w:rPr>
-        <w:t xml:space="preserve">the host and </w:t>
-      </w:r>
-      <w:r>
-        <w:rPr>
-          <w:lang w:bidi="he-IL"/>
-        </w:rPr>
-        <w:t xml:space="preserve">saw </w:t>
-      </w:r>
-      <w:r>
-        <w:rPr>
-          <w:lang w:bidi="he-IL"/>
-        </w:rPr>
-        <w:t>this meal</w:t>
-      </w:r>
-      <w:r>
-        <w:rPr>
-          <w:lang w:bidi="he-IL"/>
-        </w:rPr>
-        <w:t xml:space="preserve"> </w:t>
-      </w:r>
-      <w:r>
-        <w:rPr>
-          <w:lang w:bidi="he-IL"/>
-        </w:rPr>
-        <w:t xml:space="preserve">as an </w:t>
-      </w:r>
-      <w:r>
-        <w:rPr>
-          <w:lang w:bidi="he-IL"/>
-        </w:rPr>
-        <w:t>extension</w:t>
-      </w:r>
-      <w:r>
-        <w:rPr>
-          <w:lang w:bidi="he-IL"/>
-        </w:rPr>
-        <w:t xml:space="preserve"> </w:t>
-      </w:r>
-      <w:r>
-        <w:rPr>
-          <w:lang w:bidi="he-IL"/>
-        </w:rPr>
-        <w:t>of</w:t>
-      </w:r>
-      <w:r>
-        <w:rPr>
-          <w:lang w:bidi="he-IL"/>
-        </w:rPr>
-        <w:t xml:space="preserve"> a meal in </w:t>
-      </w:r>
-      <w:r>
-        <w:rPr>
-          <w:lang w:bidi="he-IL"/>
-        </w:rPr>
-        <w:t>his house—the</w:t>
-      </w:r>
-      <w:r>
-        <w:rPr>
-          <w:lang w:bidi="he-IL"/>
-        </w:rPr>
-        <w:t xml:space="preserve"> house of the </w:t>
-      </w:r>
-      <w:proofErr w:type="spellStart"/>
-      <w:r>
-        <w:rPr>
-          <w:lang w:bidi="he-IL"/>
-        </w:rPr>
-        <w:t>Nasi</w:t>
-      </w:r>
-      <w:proofErr w:type="spellEnd"/>
-      <w:r>
-        <w:rPr>
-          <w:lang w:bidi="he-IL"/>
-        </w:rPr>
-        <w:t xml:space="preserve">. Maybe the fact that </w:t>
-      </w:r>
-      <w:r>
-        <w:rPr>
-          <w:lang w:bidi="he-IL"/>
-        </w:rPr>
-        <w:t>R. Yehuda was present</w:t>
-      </w:r>
-      <w:r>
-        <w:rPr>
-          <w:lang w:bidi="he-IL"/>
-        </w:rPr>
-        <w:t xml:space="preserve"> added </w:t>
-      </w:r>
-      <w:r>
-        <w:rPr>
-          <w:lang w:bidi="he-IL"/>
-        </w:rPr>
-        <w:t>to this feeling</w:t>
-      </w:r>
-      <w:r>
-        <w:rPr>
-          <w:lang w:bidi="he-IL"/>
-        </w:rPr>
-        <w:t>.</w:t>
-      </w:r>
-      <w:r>
-        <w:rPr>
-          <w:lang w:bidi="he-IL"/>
-        </w:rPr>
-        <w:t xml:space="preserve"> </w:t>
-      </w:r>
-    </w:p>
-    <w:p>
-      <w:pPr>
-        <w:rPr>
           <w:rtl/>
           <w:lang w:bidi="he-IL"/>
         </w:rPr>
@@ -3301,7 +3640,14 @@
         <w:rPr>
           <w:lang w:bidi="he-IL"/>
         </w:rPr>
-        <w:t>always cherish my words),</w:t>
+        <w:t xml:space="preserve">always cherish my </w:t>
+      </w:r>
+      <w:r>
+        <w:rPr>
+          <w:lang w:bidi="he-IL"/>
+        </w:rPr>
+        <w:lastRenderedPageBreak/>
+        <w:t>words),</w:t>
       </w:r>
       <w:r>
         <w:rPr>
@@ -3479,7 +3825,6 @@
         <w:rPr>
           <w:lang w:bidi="he-IL"/>
         </w:rPr>
-        <w:lastRenderedPageBreak/>
         <w:t>Rabban</w:t>
       </w:r>
       <w:proofErr w:type="spellEnd"/>
@@ -5255,4 +5600,16 @@
   <a:objectDefaults/>
   <a:extraClrSchemeLst/>
 </a:theme>
+</file>
+
+<file path=customXml/item1.xml><?xml version="1.0" encoding="utf-8"?>
+<b:Sources xmlns:b="http://schemas.openxmlformats.org/officeDocument/2006/bibliography" xmlns="http://schemas.openxmlformats.org/officeDocument/2006/bibliography" SelectedStyle="\APA.XSL" StyleName="APA"/>
+</file>
+
+<file path=customXml/itemProps1.xml><?xml version="1.0" encoding="utf-8"?>
+<ds:datastoreItem xmlns:ds="http://schemas.openxmlformats.org/officeDocument/2006/customXml" ds:itemID="{6FDA6180-468A-4896-9B93-214DE5A3AEE6}">
+  <ds:schemaRefs>
+    <ds:schemaRef ds:uri="http://schemas.openxmlformats.org/officeDocument/2006/bibliography"/>
+  </ds:schemaRefs>
+</ds:datastoreItem>
 </file>
</xml_diff>

<commit_message>
Even more finishing touches
</commit_message>
<xml_diff>
--- a/mafsikim.docx
+++ b/mafsikim.docx
@@ -188,7 +188,7 @@
           <w:iCs/>
           <w:lang w:bidi="he-IL"/>
         </w:rPr>
-        <w:t>Yose</w:t>
+        <w:t>Yosei</w:t>
       </w:r>
       <w:proofErr w:type="spellEnd"/>
       <w:r>
@@ -224,7 +224,7 @@
           <w:iCs/>
           <w:lang w:bidi="he-IL"/>
         </w:rPr>
-        <w:t>Yose</w:t>
+        <w:t>Yosei</w:t>
       </w:r>
       <w:proofErr w:type="spellEnd"/>
       <w:r>
@@ -292,7 +292,7 @@
           <w:iCs/>
           <w:lang w:bidi="he-IL"/>
         </w:rPr>
-        <w:t>Yose</w:t>
+        <w:t>Yosei</w:t>
       </w:r>
       <w:proofErr w:type="spellEnd"/>
       <w:r>
@@ -451,16 +451,23 @@
           <w:i/>
           <w:iCs/>
         </w:rPr>
-        <w:t xml:space="preserve"> </w:t>
-      </w:r>
-      <w:proofErr w:type="gramStart"/>
+        <w:t xml:space="preserve"> might </w:t>
+      </w:r>
       <w:r>
         <w:rPr>
           <w:rStyle w:val="gemarra-regular"/>
           <w:i/>
           <w:iCs/>
         </w:rPr>
-        <w:t xml:space="preserve">might </w:t>
+        <w:t xml:space="preserve">see </w:t>
+      </w:r>
+      <w:r>
+        <w:rPr>
+          <w:rStyle w:val="en"/>
+          <w:i/>
+          <w:iCs/>
+        </w:rPr>
+        <w:t>and</w:t>
       </w:r>
       <w:r>
         <w:rPr>
@@ -468,15 +475,113 @@
           <w:i/>
           <w:iCs/>
         </w:rPr>
-        <w:t xml:space="preserve"> see</w:t>
-      </w:r>
-      <w:proofErr w:type="gramEnd"/>
+        <w:t xml:space="preserve"> establish the </w:t>
+      </w:r>
+      <w:r>
+        <w:rPr>
+          <w:rStyle w:val="gemarra-italic"/>
+          <w:i/>
+          <w:iCs/>
+        </w:rPr>
+        <w:t>halakha</w:t>
+      </w:r>
       <w:r>
         <w:rPr>
           <w:rStyle w:val="gemarra-regular"/>
           <w:i/>
           <w:iCs/>
         </w:rPr>
+        <w:t xml:space="preserve"> for generations</w:t>
+      </w:r>
+      <w:r>
+        <w:rPr>
+          <w:rStyle w:val="gemarra-regular"/>
+          <w:i/>
+          <w:iCs/>
+        </w:rPr>
+        <w:t xml:space="preserve">. </w:t>
+      </w:r>
+      <w:r>
+        <w:rPr>
+          <w:i/>
+          <w:iCs/>
+          <w:lang w:bidi="he-IL"/>
+        </w:rPr>
+        <w:t>They didn’</w:t>
+      </w:r>
+      <w:r>
+        <w:rPr>
+          <w:i/>
+          <w:iCs/>
+          <w:lang w:bidi="he-IL"/>
+        </w:rPr>
+        <w:t>t move from there until they established the</w:t>
+      </w:r>
+      <w:r>
+        <w:rPr>
+          <w:i/>
+          <w:iCs/>
+          <w:lang w:bidi="he-IL"/>
+        </w:rPr>
+        <w:t> </w:t>
+      </w:r>
+      <w:r>
+        <w:rPr>
+          <w:i/>
+          <w:iCs/>
+          <w:lang w:bidi="he-IL"/>
+        </w:rPr>
+        <w:t>halakha</w:t>
+      </w:r>
+      <w:r>
+        <w:rPr>
+          <w:i/>
+          <w:iCs/>
+          <w:lang w:bidi="he-IL"/>
+        </w:rPr>
+        <w:t> </w:t>
+      </w:r>
+      <w:r>
+        <w:rPr>
+          <w:i/>
+          <w:iCs/>
+          <w:lang w:bidi="he-IL"/>
+        </w:rPr>
+        <w:t>like</w:t>
+      </w:r>
+      <w:r>
+        <w:rPr>
+          <w:i/>
+          <w:iCs/>
+          <w:lang w:bidi="he-IL"/>
+        </w:rPr>
+        <w:t> </w:t>
+      </w:r>
+      <w:r>
+        <w:rPr>
+          <w:i/>
+          <w:iCs/>
+          <w:lang w:bidi="he-IL"/>
+        </w:rPr>
+        <w:t xml:space="preserve">Rabbi </w:t>
+      </w:r>
+      <w:proofErr w:type="spellStart"/>
+      <w:proofErr w:type="gramStart"/>
+      <w:r>
+        <w:rPr>
+          <w:i/>
+          <w:iCs/>
+          <w:lang w:bidi="he-IL"/>
+        </w:rPr>
+        <w:t>Yosei</w:t>
+      </w:r>
+      <w:proofErr w:type="spellEnd"/>
+      <w:r>
+        <w:rPr>
+          <w:rStyle w:val="gemarra-regular"/>
+          <w:i/>
+          <w:iCs/>
+        </w:rPr>
         <w:t xml:space="preserve"> </w:t>
       </w:r>
       <w:r>
@@ -485,45 +590,20 @@
           <w:i/>
           <w:iCs/>
         </w:rPr>
-        <w:t>and</w:t>
-      </w:r>
-      <w:r>
-        <w:rPr>
-          <w:rStyle w:val="gemarra-regular"/>
-          <w:i/>
-          <w:iCs/>
-        </w:rPr>
-        <w:t xml:space="preserve"> establish the </w:t>
-      </w:r>
-      <w:r>
-        <w:rPr>
-          <w:rStyle w:val="gemarra-italic"/>
-          <w:i/>
-          <w:iCs/>
-        </w:rPr>
-        <w:t>halakha</w:t>
-      </w:r>
-      <w:r>
-        <w:rPr>
-          <w:rStyle w:val="gemarra-regular"/>
-          <w:i/>
-          <w:iCs/>
-        </w:rPr>
-        <w:t xml:space="preserve"> for generations </w:t>
-      </w:r>
-      <w:r>
-        <w:rPr>
-          <w:rStyle w:val="en"/>
-          <w:i/>
-          <w:iCs/>
-        </w:rPr>
-        <w:t xml:space="preserve"> </w:t>
-      </w:r>
-      <w:r>
-        <w:rPr>
-          <w:lang w:bidi="he-IL"/>
-        </w:rPr>
-        <w:t xml:space="preserve">– </w:t>
+        <w:t xml:space="preserve"> </w:t>
+      </w:r>
+      <w:r>
+        <w:rPr>
+          <w:lang w:bidi="he-IL"/>
+        </w:rPr>
+        <w:t>–</w:t>
+      </w:r>
+      <w:proofErr w:type="gramEnd"/>
+      <w:r>
+        <w:rPr>
+          <w:lang w:bidi="he-IL"/>
+        </w:rPr>
+        <w:t xml:space="preserve"> </w:t>
       </w:r>
       <w:proofErr w:type="spellStart"/>
       <w:r>
@@ -734,7 +814,7 @@
         <w:rPr>
           <w:lang w:bidi="he-IL"/>
         </w:rPr>
-        <w:t>Yose</w:t>
+        <w:t>Yosei</w:t>
       </w:r>
       <w:proofErr w:type="spellEnd"/>
       <w:r>
@@ -861,7 +941,7 @@
         <w:rPr>
           <w:lang w:bidi="he-IL"/>
         </w:rPr>
-        <w:t>Yose</w:t>
+        <w:t>Yosei</w:t>
       </w:r>
       <w:proofErr w:type="spellEnd"/>
       <w:r>
@@ -1001,7 +1081,7 @@
         <w:rPr>
           <w:lang w:bidi="he-IL"/>
         </w:rPr>
-        <w:t>Yose’s</w:t>
+        <w:t>Yosei</w:t>
       </w:r>
       <w:proofErr w:type="spellEnd"/>
       <w:r>
@@ -1038,19 +1118,13 @@
         <w:rPr>
           <w:lang w:bidi="he-IL"/>
         </w:rPr>
-        <w:t xml:space="preserve">, </w:t>
-      </w:r>
-      <w:r>
-        <w:rPr>
-          <w:lang w:bidi="he-IL"/>
-        </w:rPr>
-        <w:t xml:space="preserve">interrupt the meal, </w:t>
-      </w:r>
-      <w:r>
-        <w:rPr>
-          <w:lang w:bidi="he-IL"/>
-        </w:rPr>
-        <w:t xml:space="preserve"> and make Kiddush at the  start of Shabbat.</w:t>
+        <w:t xml:space="preserve">, interrupt the meal, </w:t>
+      </w:r>
+      <w:r>
+        <w:rPr>
+          <w:lang w:bidi="he-IL"/>
+        </w:rPr>
+        <w:t>and make Kiddush at the  start of Shabbat.</w:t>
       </w:r>
       <w:r>
         <w:rPr>
@@ -1069,7 +1143,7 @@
         <w:rPr>
           <w:lang w:bidi="he-IL"/>
         </w:rPr>
-        <w:t>Yose</w:t>
+        <w:t>Yosei</w:t>
       </w:r>
       <w:proofErr w:type="spellEnd"/>
       <w:r>
@@ -1268,7 +1342,7 @@
         <w:rPr>
           <w:lang w:bidi="he-IL"/>
         </w:rPr>
-        <w:t>Yose</w:t>
+        <w:t>Yosei</w:t>
       </w:r>
       <w:proofErr w:type="spellEnd"/>
       <w:r>
@@ -1360,7 +1434,7 @@
         <w:rPr>
           <w:lang w:bidi="he-IL"/>
         </w:rPr>
-        <w:t>Yose</w:t>
+        <w:t>Yosei</w:t>
       </w:r>
       <w:proofErr w:type="spellEnd"/>
       <w:r>
@@ -1458,7 +1532,7 @@
         <w:rPr>
           <w:lang w:bidi="he-IL"/>
         </w:rPr>
-        <w:t>Another slight difficulty: Today, w</w:t>
+        <w:t>Another difficulty: Today, w</w:t>
       </w:r>
       <w:r>
         <w:rPr>
@@ -1634,7 +1708,7 @@
         <w:rPr>
           <w:lang w:bidi="he-IL"/>
         </w:rPr>
-        <w:t>Yose</w:t>
+        <w:t>Yosei</w:t>
       </w:r>
       <w:proofErr w:type="spellEnd"/>
       <w:r>
@@ -1783,93 +1857,85 @@
         <w:rPr>
           <w:lang w:bidi="he-IL"/>
         </w:rPr>
+        <w:t xml:space="preserve">: </w:t>
+      </w:r>
+      <w:r>
+        <w:rPr>
+          <w:lang w:bidi="he-IL"/>
+        </w:rPr>
+        <w:t xml:space="preserve">In those days, the evening </w:t>
+      </w:r>
+      <w:r>
+        <w:rPr>
+          <w:lang w:bidi="he-IL"/>
+        </w:rPr>
+        <w:t>prayer</w:t>
+      </w:r>
+      <w:r>
+        <w:rPr>
+          <w:lang w:bidi="he-IL"/>
+        </w:rPr>
+        <w:t xml:space="preserve"> was </w:t>
+      </w:r>
+      <w:r>
+        <w:rPr>
+          <w:lang w:bidi="he-IL"/>
+        </w:rPr>
+        <w:t>voluntary</w:t>
+      </w:r>
+      <w:r>
+        <w:rPr>
+          <w:lang w:bidi="he-IL"/>
+        </w:rPr>
+        <w:t>.</w:t>
+      </w:r>
+      <w:r>
+        <w:rPr>
+          <w:lang w:bidi="he-IL"/>
+        </w:rPr>
+        <w:t xml:space="preserve"> </w:t>
+      </w:r>
+      <w:r>
+        <w:rPr>
+          <w:lang w:bidi="he-IL"/>
+        </w:rPr>
+        <w:t>T</w:t>
+      </w:r>
+      <w:r>
+        <w:rPr>
+          <w:lang w:bidi="he-IL"/>
+        </w:rPr>
+        <w:t>he</w:t>
+      </w:r>
+      <w:r>
+        <w:rPr>
+          <w:lang w:bidi="he-IL"/>
+        </w:rPr>
+        <w:t xml:space="preserve"> community </w:t>
+      </w:r>
+      <w:r>
+        <w:rPr>
+          <w:lang w:bidi="he-IL"/>
+        </w:rPr>
+        <w:t>didn’t pray in the evenings</w:t>
+      </w:r>
+      <w:r>
+        <w:rPr>
+          <w:lang w:bidi="he-IL"/>
+        </w:rPr>
+        <w:t xml:space="preserve"> and didn’t go to shul.</w:t>
+      </w:r>
+      <w:r>
+        <w:rPr>
+          <w:lang w:bidi="he-IL"/>
+        </w:rPr>
+        <w:t xml:space="preserve"> </w:t>
+      </w:r>
+      <w:r>
+        <w:rPr>
+          <w:lang w:bidi="he-IL"/>
+        </w:rPr>
         <w:t>: [5]</w:t>
-      </w:r>
-      <w:r>
-        <w:rPr>
-          <w:lang w:bidi="he-IL"/>
-        </w:rPr>
-        <w:t xml:space="preserve"> </w:t>
-      </w:r>
-      <w:proofErr w:type="gramStart"/>
-      <w:r>
-        <w:rPr>
-          <w:lang w:bidi="he-IL"/>
-        </w:rPr>
-        <w:t>In</w:t>
-      </w:r>
-      <w:proofErr w:type="gramEnd"/>
-      <w:r>
-        <w:rPr>
-          <w:lang w:bidi="he-IL"/>
-        </w:rPr>
-        <w:t xml:space="preserve"> those days, the evening </w:t>
-      </w:r>
-      <w:r>
-        <w:rPr>
-          <w:lang w:bidi="he-IL"/>
-        </w:rPr>
-        <w:t>prayer</w:t>
-      </w:r>
-      <w:r>
-        <w:rPr>
-          <w:lang w:bidi="he-IL"/>
-        </w:rPr>
-        <w:t xml:space="preserve"> was </w:t>
-      </w:r>
-      <w:r>
-        <w:rPr>
-          <w:lang w:bidi="he-IL"/>
-        </w:rPr>
-        <w:t>voluntary</w:t>
-      </w:r>
-      <w:r>
-        <w:rPr>
-          <w:lang w:bidi="he-IL"/>
-        </w:rPr>
-        <w:t>.</w:t>
-      </w:r>
-      <w:r>
-        <w:rPr>
-          <w:lang w:bidi="he-IL"/>
-        </w:rPr>
-        <w:t xml:space="preserve"> </w:t>
-      </w:r>
-      <w:r>
-        <w:rPr>
-          <w:lang w:bidi="he-IL"/>
-        </w:rPr>
-        <w:t>T</w:t>
-      </w:r>
-      <w:r>
-        <w:rPr>
-          <w:lang w:bidi="he-IL"/>
-        </w:rPr>
-        <w:t>he</w:t>
-      </w:r>
-      <w:r>
-        <w:rPr>
-          <w:lang w:bidi="he-IL"/>
-        </w:rPr>
-        <w:t xml:space="preserve"> community </w:t>
-      </w:r>
-      <w:r>
-        <w:rPr>
-          <w:lang w:bidi="he-IL"/>
-        </w:rPr>
-        <w:t>didn’t pray in the evenings</w:t>
-      </w:r>
-      <w:r>
-        <w:rPr>
-          <w:lang w:bidi="he-IL"/>
-        </w:rPr>
-        <w:t xml:space="preserve"> and didn’t go to shul.</w:t>
-      </w:r>
-      <w:r>
-        <w:rPr>
-          <w:lang w:bidi="he-IL"/>
-        </w:rPr>
-        <w:t xml:space="preserve"> </w:t>
       </w:r>
     </w:p>
     <w:p>
@@ -1889,7 +1955,31 @@
         <w:rPr>
           <w:lang w:bidi="he-IL"/>
         </w:rPr>
-        <w:t xml:space="preserve">he dispute over </w:t>
+        <w:t xml:space="preserve">he </w:t>
+      </w:r>
+      <w:r>
+        <w:rPr>
+          <w:lang w:bidi="he-IL"/>
+        </w:rPr>
+        <w:t xml:space="preserve">original </w:t>
+      </w:r>
+      <w:r>
+        <w:rPr>
+          <w:lang w:bidi="he-IL"/>
+        </w:rPr>
+        <w:t xml:space="preserve">dispute </w:t>
+      </w:r>
+      <w:r>
+        <w:rPr>
+          <w:lang w:bidi="he-IL"/>
+        </w:rPr>
+        <w:t>whether</w:t>
+      </w:r>
+      <w:r>
+        <w:rPr>
+          <w:lang w:bidi="he-IL"/>
+        </w:rPr>
+        <w:t xml:space="preserve"> </w:t>
       </w:r>
       <w:r>
         <w:rPr>
@@ -1913,19 +2003,7 @@
         <w:rPr>
           <w:lang w:bidi="he-IL"/>
         </w:rPr>
-        <w:t>—if it</w:t>
-      </w:r>
-      <w:r>
-        <w:rPr>
-          <w:lang w:bidi="he-IL"/>
-        </w:rPr>
-        <w:t>’</w:t>
-      </w:r>
-      <w:r>
-        <w:rPr>
-          <w:lang w:bidi="he-IL"/>
-        </w:rPr>
-        <w:t>s</w:t>
+        <w:t xml:space="preserve"> is</w:t>
       </w:r>
       <w:r>
         <w:rPr>
@@ -1943,13 +2021,57 @@
         <w:rPr>
           <w:lang w:bidi="he-IL"/>
         </w:rPr>
-        <w:t xml:space="preserve"> was between R</w:t>
-      </w:r>
-      <w:r>
-        <w:rPr>
-          <w:lang w:bidi="he-IL"/>
-        </w:rPr>
-        <w:t xml:space="preserve">. </w:t>
+        <w:t xml:space="preserve"> was between </w:t>
+      </w:r>
+      <w:proofErr w:type="spellStart"/>
+      <w:r>
+        <w:rPr>
+          <w:lang w:bidi="he-IL"/>
+        </w:rPr>
+        <w:t>Rabban</w:t>
+      </w:r>
+      <w:proofErr w:type="spellEnd"/>
+      <w:r>
+        <w:rPr>
+          <w:lang w:bidi="he-IL"/>
+        </w:rPr>
+        <w:t xml:space="preserve"> Gamliel</w:t>
+      </w:r>
+      <w:r>
+        <w:rPr>
+          <w:lang w:bidi="he-IL"/>
+        </w:rPr>
+        <w:t xml:space="preserve"> </w:t>
+      </w:r>
+      <w:r>
+        <w:rPr>
+          <w:lang w:bidi="he-IL"/>
+        </w:rPr>
+        <w:t>(</w:t>
+      </w:r>
+      <w:r>
+        <w:rPr>
+          <w:lang w:bidi="he-IL"/>
+        </w:rPr>
+        <w:t>the head of the Sanhedrin</w:t>
+      </w:r>
+      <w:r>
+        <w:rPr>
+          <w:lang w:bidi="he-IL"/>
+        </w:rPr>
+        <w:t>)</w:t>
+      </w:r>
+      <w:r>
+        <w:rPr>
+          <w:lang w:bidi="he-IL"/>
+        </w:rPr>
+        <w:t xml:space="preserve"> and </w:t>
+      </w:r>
+      <w:r>
+        <w:rPr>
+          <w:lang w:bidi="he-IL"/>
+        </w:rPr>
+        <w:t xml:space="preserve">R. </w:t>
       </w:r>
       <w:proofErr w:type="spellStart"/>
       <w:r>
@@ -1963,7 +2085,19 @@
         <w:rPr>
           <w:lang w:bidi="he-IL"/>
         </w:rPr>
-        <w:t xml:space="preserve"> and </w:t>
+        <w:t>.</w:t>
+      </w:r>
+      <w:r>
+        <w:rPr>
+          <w:lang w:bidi="he-IL"/>
+        </w:rPr>
+        <w:t xml:space="preserve"> </w:t>
+      </w:r>
+      <w:r>
+        <w:rPr>
+          <w:lang w:bidi="he-IL"/>
+        </w:rPr>
+        <w:t xml:space="preserve">It looks like they were going to resolve the halakha in favor of </w:t>
       </w:r>
       <w:proofErr w:type="spellStart"/>
       <w:r>
@@ -1977,49 +2111,57 @@
         <w:rPr>
           <w:lang w:bidi="he-IL"/>
         </w:rPr>
-        <w:t xml:space="preserve"> Gamliel</w:t>
-      </w:r>
-      <w:r>
-        <w:rPr>
-          <w:lang w:bidi="he-IL"/>
-        </w:rPr>
-        <w:t xml:space="preserve"> </w:t>
-      </w:r>
-      <w:r>
-        <w:rPr>
-          <w:lang w:bidi="he-IL"/>
-        </w:rPr>
-        <w:t>(</w:t>
-      </w:r>
-      <w:r>
-        <w:rPr>
-          <w:lang w:bidi="he-IL"/>
-        </w:rPr>
-        <w:t>the head of the Sanhedrin</w:t>
-      </w:r>
-      <w:r>
-        <w:rPr>
-          <w:lang w:bidi="he-IL"/>
-        </w:rPr>
-        <w:t>)</w:t>
-      </w:r>
-      <w:r>
-        <w:rPr>
-          <w:lang w:bidi="he-IL"/>
-        </w:rPr>
-        <w:t>.</w:t>
-      </w:r>
-      <w:r>
-        <w:rPr>
-          <w:lang w:bidi="he-IL"/>
-        </w:rPr>
-        <w:t xml:space="preserve"> [6]</w:t>
-      </w:r>
-      <w:r>
-        <w:rPr>
-          <w:lang w:bidi="he-IL"/>
-        </w:rPr>
-        <w:t xml:space="preserve"> </w:t>
+        <w:t xml:space="preserve"> Gamliel, but then</w:t>
+      </w:r>
+      <w:r>
+        <w:rPr>
+          <w:lang w:bidi="he-IL"/>
+        </w:rPr>
+        <w:t xml:space="preserve"> </w:t>
+      </w:r>
+      <w:r>
+        <w:rPr>
+          <w:lang w:bidi="he-IL"/>
+        </w:rPr>
+        <w:t xml:space="preserve">the </w:t>
+      </w:r>
+      <w:r>
+        <w:rPr>
+          <w:lang w:bidi="he-IL"/>
+        </w:rPr>
+        <w:t xml:space="preserve">sages interrupted the proceedings and dismissed </w:t>
+      </w:r>
+      <w:r>
+        <w:rPr>
+          <w:lang w:bidi="he-IL"/>
+        </w:rPr>
+        <w:t xml:space="preserve">him from his post. </w:t>
+      </w:r>
+      <w:proofErr w:type="gramStart"/>
+      <w:r>
+        <w:rPr>
+          <w:lang w:bidi="he-IL"/>
+        </w:rPr>
+        <w:t>Either way, n</w:t>
+      </w:r>
+      <w:r>
+        <w:rPr>
+          <w:lang w:bidi="he-IL"/>
+        </w:rPr>
+        <w:t>ow</w:t>
+      </w:r>
+      <w:r>
+        <w:rPr>
+          <w:lang w:bidi="he-IL"/>
+        </w:rPr>
+        <w:t>,</w:t>
+      </w:r>
+      <w:proofErr w:type="gramEnd"/>
+      <w:r>
+        <w:rPr>
+          <w:lang w:bidi="he-IL"/>
+        </w:rPr>
+        <w:t xml:space="preserve"> barely a generation later, </w:t>
       </w:r>
       <w:proofErr w:type="spellStart"/>
       <w:r>
@@ -2033,19 +2175,19 @@
         <w:rPr>
           <w:lang w:bidi="he-IL"/>
         </w:rPr>
-        <w:t xml:space="preserve"> Gamliel believed</w:t>
-      </w:r>
-      <w:r>
-        <w:rPr>
-          <w:lang w:bidi="he-IL"/>
-        </w:rPr>
-        <w:t xml:space="preserve"> that the evening prayer was obligatory. </w:t>
-      </w:r>
-      <w:r>
-        <w:rPr>
-          <w:lang w:bidi="he-IL"/>
-        </w:rPr>
-        <w:t>Now barely a generation later, his own son (</w:t>
+        <w:t xml:space="preserve"> Gamliel’s </w:t>
+      </w:r>
+      <w:r>
+        <w:rPr>
+          <w:lang w:bidi="he-IL"/>
+        </w:rPr>
+        <w:t>son</w:t>
+      </w:r>
+      <w:r>
+        <w:rPr>
+          <w:lang w:bidi="he-IL"/>
+        </w:rPr>
+        <w:t xml:space="preserve">, </w:t>
       </w:r>
       <w:proofErr w:type="spellStart"/>
       <w:r>
@@ -2059,119 +2201,73 @@
         <w:rPr>
           <w:lang w:bidi="he-IL"/>
         </w:rPr>
-        <w:t xml:space="preserve"> Shimon b Gamliel) follow</w:t>
-      </w:r>
-      <w:r>
-        <w:rPr>
-          <w:lang w:bidi="he-IL"/>
-        </w:rPr>
-        <w:t>s</w:t>
-      </w:r>
-      <w:r>
-        <w:rPr>
-          <w:lang w:bidi="he-IL"/>
-        </w:rPr>
-        <w:t xml:space="preserve"> </w:t>
-      </w:r>
-      <w:r>
-        <w:rPr>
-          <w:lang w:bidi="he-IL"/>
-        </w:rPr>
-        <w:t xml:space="preserve">R. </w:t>
-      </w:r>
-      <w:proofErr w:type="spellStart"/>
-      <w:r>
-        <w:rPr>
-          <w:lang w:bidi="he-IL"/>
-        </w:rPr>
-        <w:t>Yehoshua’s</w:t>
-      </w:r>
-      <w:proofErr w:type="spellEnd"/>
-      <w:r>
-        <w:rPr>
-          <w:lang w:bidi="he-IL"/>
-        </w:rPr>
-        <w:t xml:space="preserve"> </w:t>
-      </w:r>
-      <w:r>
-        <w:rPr>
-          <w:lang w:bidi="he-IL"/>
-        </w:rPr>
-        <w:t>opinion</w:t>
-      </w:r>
-      <w:r>
-        <w:rPr>
-          <w:lang w:bidi="he-IL"/>
-        </w:rPr>
-        <w:t>.</w:t>
-      </w:r>
-      <w:r>
-        <w:rPr>
-          <w:lang w:bidi="he-IL"/>
-        </w:rPr>
-        <w:t xml:space="preserve"> </w:t>
-      </w:r>
-      <w:r>
-        <w:rPr>
-          <w:lang w:bidi="he-IL"/>
-        </w:rPr>
-        <w:t>The takeaway lesson seems to be</w:t>
-      </w:r>
-      <w:r>
-        <w:rPr>
-          <w:lang w:bidi="he-IL"/>
-        </w:rPr>
-        <w:t xml:space="preserve"> that</w:t>
-      </w:r>
-      <w:r>
-        <w:rPr>
-          <w:lang w:bidi="he-IL"/>
-        </w:rPr>
-        <w:t xml:space="preserve"> </w:t>
-      </w:r>
-      <w:r>
-        <w:rPr>
-          <w:lang w:bidi="he-IL"/>
-        </w:rPr>
-        <w:t>they</w:t>
-      </w:r>
-      <w:r>
-        <w:rPr>
-          <w:lang w:bidi="he-IL"/>
-        </w:rPr>
-        <w:t xml:space="preserve"> didn’t</w:t>
-      </w:r>
-      <w:r>
-        <w:rPr>
-          <w:lang w:bidi="he-IL"/>
-        </w:rPr>
-        <w:t xml:space="preserve"> follow stringencies (to satisfy all opinions), </w:t>
-      </w:r>
-      <w:r>
-        <w:rPr>
-          <w:lang w:bidi="he-IL"/>
-        </w:rPr>
-        <w:t xml:space="preserve">and the practices they did follow were likely to change. The halakha for generations (to use the words of the </w:t>
-      </w:r>
-      <w:proofErr w:type="spellStart"/>
-      <w:r>
-        <w:rPr>
-          <w:lang w:bidi="he-IL"/>
-        </w:rPr>
-        <w:t>beraita</w:t>
-      </w:r>
-      <w:proofErr w:type="spellEnd"/>
-      <w:r>
-        <w:rPr>
-          <w:lang w:bidi="he-IL"/>
-        </w:rPr>
-        <w:t xml:space="preserve"> at the top of the page</w:t>
-      </w:r>
-      <w:r>
-        <w:rPr>
-          <w:lang w:bidi="he-IL"/>
-        </w:rPr>
-        <w:t xml:space="preserve">) was not established yet. </w:t>
+        <w:t xml:space="preserve"> Shimon b Gamliel</w:t>
+      </w:r>
+      <w:r>
+        <w:rPr>
+          <w:lang w:bidi="he-IL"/>
+        </w:rPr>
+        <w:t xml:space="preserve"> </w:t>
+      </w:r>
+      <w:r>
+        <w:rPr>
+          <w:lang w:bidi="he-IL"/>
+        </w:rPr>
+        <w:t xml:space="preserve">doesn’t </w:t>
+      </w:r>
+      <w:r>
+        <w:rPr>
+          <w:lang w:bidi="he-IL"/>
+        </w:rPr>
+        <w:t>follow</w:t>
+      </w:r>
+      <w:r>
+        <w:rPr>
+          <w:lang w:bidi="he-IL"/>
+        </w:rPr>
+        <w:t xml:space="preserve"> his father’s opinion and </w:t>
+      </w:r>
+      <w:r>
+        <w:rPr>
+          <w:lang w:bidi="he-IL"/>
+        </w:rPr>
+        <w:t>doesn’t</w:t>
+      </w:r>
+      <w:r>
+        <w:rPr>
+          <w:lang w:bidi="he-IL"/>
+        </w:rPr>
+        <w:t xml:space="preserve"> take th</w:t>
+      </w:r>
+      <w:r>
+        <w:rPr>
+          <w:lang w:bidi="he-IL"/>
+        </w:rPr>
+        <w:t>e</w:t>
+      </w:r>
+      <w:r>
+        <w:rPr>
+          <w:lang w:bidi="he-IL"/>
+        </w:rPr>
+        <w:t xml:space="preserve"> stringency </w:t>
+      </w:r>
+      <w:r>
+        <w:rPr>
+          <w:lang w:bidi="he-IL"/>
+        </w:rPr>
+        <w:t xml:space="preserve">of saying the evening prayer </w:t>
+      </w:r>
+      <w:r>
+        <w:rPr>
+          <w:lang w:bidi="he-IL"/>
+        </w:rPr>
+        <w:t>upon himself. [6]</w:t>
+      </w:r>
+      <w:r>
+        <w:rPr>
+          <w:lang w:bidi="he-IL"/>
+        </w:rPr>
+        <w:t xml:space="preserve"> </w:t>
       </w:r>
     </w:p>
     <w:p>
@@ -2190,13 +2286,45 @@
         <w:rPr>
           <w:lang w:bidi="he-IL"/>
         </w:rPr>
-        <w:t xml:space="preserve">he clue that will help us decipher this story is </w:t>
-      </w:r>
-      <w:r>
-        <w:rPr>
-          <w:lang w:bidi="he-IL"/>
-        </w:rPr>
-        <w:t xml:space="preserve">the mention of the seemingly unimportant detail that the meal and discussion took place in </w:t>
+        <w:t xml:space="preserve">he </w:t>
+      </w:r>
+      <w:r>
+        <w:rPr>
+          <w:lang w:bidi="he-IL"/>
+        </w:rPr>
+        <w:t xml:space="preserve">key to </w:t>
+      </w:r>
+      <w:r>
+        <w:rPr>
+          <w:lang w:bidi="he-IL"/>
+        </w:rPr>
+        <w:t>decipher</w:t>
+      </w:r>
+      <w:r>
+        <w:rPr>
+          <w:lang w:bidi="he-IL"/>
+        </w:rPr>
+        <w:t xml:space="preserve">ing </w:t>
+      </w:r>
+      <w:proofErr w:type="gramStart"/>
+      <w:r>
+        <w:rPr>
+          <w:lang w:bidi="he-IL"/>
+        </w:rPr>
+        <w:t>our is</w:t>
+      </w:r>
+      <w:proofErr w:type="gramEnd"/>
+      <w:r>
+        <w:rPr>
+          <w:lang w:bidi="he-IL"/>
+        </w:rPr>
+        <w:t xml:space="preserve"> the information that </w:t>
+      </w:r>
+      <w:r>
+        <w:rPr>
+          <w:lang w:bidi="he-IL"/>
+        </w:rPr>
+        <w:t xml:space="preserve">the meal and discussion took place in </w:t>
       </w:r>
       <w:r>
         <w:rPr>
@@ -2296,7 +2424,7 @@
         <w:rPr>
           <w:lang w:bidi="he-IL"/>
         </w:rPr>
-        <w:t>Yose</w:t>
+        <w:t>Yosei</w:t>
       </w:r>
       <w:proofErr w:type="spellEnd"/>
       <w:r>
@@ -2331,7 +2459,19 @@
         <w:rPr>
           <w:lang w:bidi="he-IL"/>
         </w:rPr>
-        <w:t xml:space="preserve">, about 20Km from Usha). </w:t>
+        <w:t>, about 20</w:t>
+      </w:r>
+      <w:r>
+        <w:rPr>
+          <w:lang w:bidi="he-IL"/>
+        </w:rPr>
+        <w:t xml:space="preserve"> </w:t>
+      </w:r>
+      <w:r>
+        <w:rPr>
+          <w:lang w:bidi="he-IL"/>
+        </w:rPr>
+        <w:t xml:space="preserve">Km from Usha). </w:t>
       </w:r>
       <w:r>
         <w:rPr>
@@ -2507,19 +2647,19 @@
         <w:rPr>
           <w:lang w:bidi="he-IL"/>
         </w:rPr>
-        <w:t>w</w:t>
-      </w:r>
-      <w:r>
-        <w:rPr>
-          <w:lang w:bidi="he-IL"/>
-        </w:rPr>
-        <w:t>ould</w:t>
-      </w:r>
-      <w:r>
-        <w:rPr>
-          <w:lang w:bidi="he-IL"/>
-        </w:rPr>
-        <w:t xml:space="preserve"> follow the decisions of R. </w:t>
+        <w:t>follow</w:t>
+      </w:r>
+      <w:r>
+        <w:rPr>
+          <w:lang w:bidi="he-IL"/>
+        </w:rPr>
+        <w:t>ed</w:t>
+      </w:r>
+      <w:r>
+        <w:rPr>
+          <w:lang w:bidi="he-IL"/>
+        </w:rPr>
+        <w:t xml:space="preserve"> the decisions of R. </w:t>
       </w:r>
       <w:proofErr w:type="spellStart"/>
       <w:r>
@@ -2533,13 +2673,31 @@
         <w:rPr>
           <w:lang w:bidi="he-IL"/>
         </w:rPr>
-        <w:t xml:space="preserve"> and </w:t>
+        <w:t>.</w:t>
+      </w:r>
+      <w:r>
+        <w:rPr>
+          <w:lang w:bidi="he-IL"/>
+        </w:rPr>
+        <w:t xml:space="preserve"> </w:t>
+      </w:r>
+      <w:r>
+        <w:rPr>
+          <w:lang w:bidi="he-IL"/>
+        </w:rPr>
+        <w:t xml:space="preserve">He </w:t>
       </w:r>
       <w:r>
         <w:rPr>
           <w:lang w:bidi="he-IL"/>
         </w:rPr>
         <w:t>interrupt</w:t>
+      </w:r>
+      <w:r>
+        <w:rPr>
+          <w:lang w:bidi="he-IL"/>
+        </w:rPr>
+        <w:t>ed</w:t>
       </w:r>
       <w:r>
         <w:rPr>
@@ -2630,7 +2788,7 @@
         <w:rPr>
           <w:lang w:bidi="he-IL"/>
         </w:rPr>
-        <w:t xml:space="preserve">Maybe, </w:t>
+        <w:t xml:space="preserve">Apparently, </w:t>
       </w:r>
       <w:r>
         <w:rPr>
@@ -2648,87 +2806,19 @@
         <w:rPr>
           <w:lang w:bidi="he-IL"/>
         </w:rPr>
-        <w:t xml:space="preserve">the host and </w:t>
-      </w:r>
-      <w:r>
-        <w:rPr>
-          <w:lang w:bidi="he-IL"/>
-        </w:rPr>
-        <w:t xml:space="preserve">saw </w:t>
-      </w:r>
-      <w:r>
-        <w:rPr>
-          <w:lang w:bidi="he-IL"/>
-        </w:rPr>
-        <w:t>this meal</w:t>
-      </w:r>
-      <w:r>
-        <w:rPr>
-          <w:lang w:bidi="he-IL"/>
-        </w:rPr>
-        <w:t xml:space="preserve"> </w:t>
-      </w:r>
-      <w:r>
-        <w:rPr>
-          <w:lang w:bidi="he-IL"/>
-        </w:rPr>
-        <w:t xml:space="preserve">as an </w:t>
-      </w:r>
-      <w:r>
-        <w:rPr>
-          <w:lang w:bidi="he-IL"/>
-        </w:rPr>
-        <w:t>extension</w:t>
-      </w:r>
-      <w:r>
-        <w:rPr>
-          <w:lang w:bidi="he-IL"/>
-        </w:rPr>
-        <w:t xml:space="preserve"> </w:t>
-      </w:r>
-      <w:r>
-        <w:rPr>
-          <w:lang w:bidi="he-IL"/>
-        </w:rPr>
-        <w:t>of</w:t>
-      </w:r>
-      <w:r>
-        <w:rPr>
-          <w:lang w:bidi="he-IL"/>
-        </w:rPr>
-        <w:t xml:space="preserve"> a meal </w:t>
-      </w:r>
-      <w:r>
-        <w:rPr>
-          <w:lang w:bidi="he-IL"/>
-        </w:rPr>
-        <w:t>at home</w:t>
-      </w:r>
-      <w:r>
-        <w:rPr>
-          <w:lang w:bidi="he-IL"/>
-        </w:rPr>
-        <w:t>—the</w:t>
-      </w:r>
-      <w:r>
-        <w:rPr>
-          <w:lang w:bidi="he-IL"/>
-        </w:rPr>
-        <w:t xml:space="preserve"> house of the </w:t>
-      </w:r>
-      <w:proofErr w:type="spellStart"/>
-      <w:r>
-        <w:rPr>
-          <w:lang w:bidi="he-IL"/>
-        </w:rPr>
-        <w:t>Nasi</w:t>
-      </w:r>
-      <w:proofErr w:type="spellEnd"/>
-      <w:r>
-        <w:rPr>
-          <w:lang w:bidi="he-IL"/>
-        </w:rPr>
-        <w:t xml:space="preserve">. Maybe </w:t>
+        <w:t xml:space="preserve">the host </w:t>
+      </w:r>
+      <w:r>
+        <w:rPr>
+          <w:lang w:bidi="he-IL"/>
+        </w:rPr>
+        <w:t>(his name is mentioned first) and he was in charge.</w:t>
+      </w:r>
+      <w:r>
+        <w:rPr>
+          <w:lang w:bidi="he-IL"/>
+        </w:rPr>
+        <w:t xml:space="preserve"> Maybe </w:t>
       </w:r>
       <w:r>
         <w:rPr>
@@ -2764,7 +2854,31 @@
         <w:rPr>
           <w:lang w:bidi="he-IL"/>
         </w:rPr>
-        <w:t>to this feeling</w:t>
+        <w:t xml:space="preserve">to </w:t>
+      </w:r>
+      <w:r>
+        <w:rPr>
+          <w:lang w:bidi="he-IL"/>
+        </w:rPr>
+        <w:t>his</w:t>
+      </w:r>
+      <w:r>
+        <w:rPr>
+          <w:lang w:bidi="he-IL"/>
+        </w:rPr>
+        <w:t xml:space="preserve"> feeling</w:t>
+      </w:r>
+      <w:r>
+        <w:rPr>
+          <w:lang w:bidi="he-IL"/>
+        </w:rPr>
+        <w:t xml:space="preserve"> of being at </w:t>
+      </w:r>
+      <w:r>
+        <w:rPr>
+          <w:lang w:bidi="he-IL"/>
+        </w:rPr>
+        <w:t>home</w:t>
       </w:r>
       <w:r>
         <w:rPr>
@@ -2778,22 +2892,6 @@
         </w:rPr>
         <w:t xml:space="preserve"> </w:t>
       </w:r>
-      <w:proofErr w:type="gramStart"/>
-      <w:r>
-        <w:rPr>
-          <w:lang w:bidi="he-IL"/>
-        </w:rPr>
-        <w:t>And</w:t>
-      </w:r>
-      <w:proofErr w:type="gramEnd"/>
-      <w:r>
-        <w:rPr>
-          <w:lang w:bidi="he-IL"/>
-        </w:rPr>
-        <w:t xml:space="preserve"> maybe it was just habit that continued . . . /*TODO*/</w:t>
-      </w:r>
-      <w:bookmarkStart w:id="0" w:name="_GoBack"/>
-      <w:bookmarkEnd w:id="0"/>
     </w:p>
     <w:p>
       <w:pPr>
@@ -2813,20 +2911,32 @@
         <w:rPr>
           <w:lang w:bidi="he-IL"/>
         </w:rPr>
-        <w:t>Yose</w:t>
-      </w:r>
-      <w:proofErr w:type="spellEnd"/>
-      <w:r>
-        <w:rPr>
-          <w:lang w:bidi="he-IL"/>
-        </w:rPr>
-        <w:t xml:space="preserve"> </w:t>
-      </w:r>
-      <w:r>
-        <w:rPr>
-          <w:lang w:bidi="he-IL"/>
-        </w:rPr>
-        <w:t xml:space="preserve">refused. He explained his position this way: The </w:t>
+        <w:t>Yosei</w:t>
+      </w:r>
+      <w:proofErr w:type="spellEnd"/>
+      <w:r>
+        <w:rPr>
+          <w:lang w:bidi="he-IL"/>
+        </w:rPr>
+        <w:t xml:space="preserve"> </w:t>
+      </w:r>
+      <w:r>
+        <w:rPr>
+          <w:lang w:bidi="he-IL"/>
+        </w:rPr>
+        <w:t>refused</w:t>
+      </w:r>
+      <w:r>
+        <w:rPr>
+          <w:lang w:bidi="he-IL"/>
+        </w:rPr>
+        <w:t xml:space="preserve"> to follow R. Yehuda’s view</w:t>
+      </w:r>
+      <w:r>
+        <w:rPr>
+          <w:lang w:bidi="he-IL"/>
+        </w:rPr>
+        <w:t xml:space="preserve">. He explained his position this way: The </w:t>
       </w:r>
       <w:proofErr w:type="spellStart"/>
       <w:r>
@@ -2921,14 +3031,26 @@
         <w:rPr>
           <w:lang w:bidi="he-IL"/>
         </w:rPr>
-        <w:t>Yose</w:t>
-      </w:r>
-      <w:proofErr w:type="spellEnd"/>
-      <w:r>
-        <w:rPr>
-          <w:lang w:bidi="he-IL"/>
-        </w:rPr>
-        <w:t xml:space="preserve"> quotes from the book of Esther to support his argument.</w:t>
+        <w:t>Yosei</w:t>
+      </w:r>
+      <w:proofErr w:type="spellEnd"/>
+      <w:r>
+        <w:rPr>
+          <w:lang w:bidi="he-IL"/>
+        </w:rPr>
+        <w:t xml:space="preserve"> quotes from the book of Esther to support </w:t>
+      </w:r>
+      <w:r>
+        <w:rPr>
+          <w:lang w:bidi="he-IL"/>
+        </w:rPr>
+        <w:t>this idea</w:t>
+      </w:r>
+      <w:r>
+        <w:rPr>
+          <w:lang w:bidi="he-IL"/>
+        </w:rPr>
+        <w:t>.</w:t>
       </w:r>
     </w:p>
     <w:p>
@@ -3003,6 +3125,8 @@
           <w:lang w:bidi="he-IL"/>
         </w:rPr>
       </w:pPr>
+      <w:bookmarkStart w:id="0" w:name="_GoBack"/>
+      <w:bookmarkEnd w:id="0"/>
       <w:r>
         <w:rPr>
           <w:lang w:bidi="he-IL"/>
@@ -3127,55 +3251,31 @@
         <w:rPr>
           <w:lang w:bidi="he-IL"/>
         </w:rPr>
-        <w:t xml:space="preserve">. In falling on the Queen’s couch, </w:t>
-      </w:r>
-      <w:r>
-        <w:rPr>
-          <w:lang w:bidi="he-IL"/>
-        </w:rPr>
-        <w:t>(</w:t>
-      </w:r>
-      <w:r>
-        <w:rPr>
-          <w:lang w:bidi="he-IL"/>
-        </w:rPr>
-        <w:t>and</w:t>
-      </w:r>
-      <w:r>
-        <w:rPr>
-          <w:lang w:bidi="he-IL"/>
-        </w:rPr>
-        <w:t xml:space="preserve"> </w:t>
-      </w:r>
-      <w:r>
-        <w:rPr>
-          <w:lang w:bidi="he-IL"/>
-        </w:rPr>
-        <w:t>maybe</w:t>
-      </w:r>
-      <w:r>
-        <w:rPr>
-          <w:lang w:bidi="he-IL"/>
-        </w:rPr>
-        <w:t xml:space="preserve"> holding on to her legs</w:t>
-      </w:r>
-      <w:r>
-        <w:rPr>
-          <w:lang w:bidi="he-IL"/>
-        </w:rPr>
-        <w:t>)</w:t>
-      </w:r>
-      <w:r>
-        <w:rPr>
-          <w:lang w:bidi="he-IL"/>
-        </w:rPr>
-        <w:t>, Haman acted</w:t>
-      </w:r>
-      <w:r>
-        <w:rPr>
-          <w:lang w:bidi="he-IL"/>
-        </w:rPr>
-        <w:t xml:space="preserve"> against the self-respect of the Queen.</w:t>
+        <w:t>. In falling on the Queen’s couch, Haman acted</w:t>
+      </w:r>
+      <w:r>
+        <w:rPr>
+          <w:lang w:bidi="he-IL"/>
+        </w:rPr>
+        <w:t xml:space="preserve"> against the self-respect </w:t>
+      </w:r>
+      <w:r>
+        <w:rPr>
+          <w:lang w:bidi="he-IL"/>
+        </w:rPr>
+        <w:t xml:space="preserve">and modesty </w:t>
+      </w:r>
+      <w:r>
+        <w:rPr>
+          <w:lang w:bidi="he-IL"/>
+        </w:rPr>
+        <w:t>of the Queen.</w:t>
+      </w:r>
+      <w:r>
+        <w:rPr>
+          <w:lang w:bidi="he-IL"/>
+        </w:rPr>
+        <w:t xml:space="preserve"> That act of Haman’s was punishable.</w:t>
       </w:r>
     </w:p>
     <w:p>
@@ -3640,96 +3740,96 @@
         <w:rPr>
           <w:lang w:bidi="he-IL"/>
         </w:rPr>
-        <w:t xml:space="preserve">always cherish my </w:t>
+        <w:t>always cherish my words),</w:t>
+      </w:r>
+      <w:r>
+        <w:rPr>
+          <w:lang w:bidi="he-IL"/>
+        </w:rPr>
+        <w:t xml:space="preserve"> you should follow my </w:t>
+      </w:r>
+      <w:r>
+        <w:rPr>
+          <w:lang w:bidi="he-IL"/>
+        </w:rPr>
+        <w:t>view</w:t>
+      </w:r>
+      <w:r>
+        <w:rPr>
+          <w:lang w:bidi="he-IL"/>
+        </w:rPr>
+        <w:t>.</w:t>
+      </w:r>
+      <w:r>
+        <w:rPr>
+          <w:lang w:bidi="he-IL"/>
+        </w:rPr>
+        <w:t xml:space="preserve"> </w:t>
+      </w:r>
+      <w:r>
+        <w:rPr>
+          <w:lang w:bidi="he-IL"/>
+        </w:rPr>
+        <w:t xml:space="preserve">We can now put everyone in place. </w:t>
+      </w:r>
+      <w:r>
+        <w:rPr>
+          <w:lang w:bidi="he-IL"/>
+        </w:rPr>
+        <w:t xml:space="preserve">R </w:t>
+      </w:r>
+      <w:proofErr w:type="spellStart"/>
+      <w:r>
+        <w:rPr>
+          <w:lang w:bidi="he-IL"/>
+        </w:rPr>
+        <w:t>Yosi</w:t>
+      </w:r>
+      <w:proofErr w:type="spellEnd"/>
+      <w:r>
+        <w:rPr>
+          <w:lang w:bidi="he-IL"/>
+        </w:rPr>
+        <w:t xml:space="preserve"> is</w:t>
+      </w:r>
+      <w:r>
+        <w:rPr>
+          <w:lang w:bidi="he-IL"/>
+        </w:rPr>
+        <w:t xml:space="preserve"> </w:t>
+      </w:r>
+      <w:r>
+        <w:rPr>
+          <w:lang w:bidi="he-IL"/>
+        </w:rPr>
+        <w:t>Ahasuerus</w:t>
+      </w:r>
+      <w:proofErr w:type="gramStart"/>
+      <w:r>
+        <w:rPr>
+          <w:lang w:bidi="he-IL"/>
+        </w:rPr>
+        <w:t xml:space="preserve">.  </w:t>
+      </w:r>
+      <w:proofErr w:type="gramEnd"/>
+      <w:r>
+        <w:rPr>
+          <w:lang w:bidi="he-IL"/>
+        </w:rPr>
+        <w:t>R. Yehuda</w:t>
+      </w:r>
+      <w:r>
+        <w:rPr>
+          <w:lang w:bidi="he-IL"/>
+        </w:rPr>
+        <w:t xml:space="preserve"> is </w:t>
       </w:r>
       <w:r>
         <w:rPr>
           <w:lang w:bidi="he-IL"/>
         </w:rPr>
         <w:lastRenderedPageBreak/>
-        <w:t>words),</w:t>
-      </w:r>
-      <w:r>
-        <w:rPr>
-          <w:lang w:bidi="he-IL"/>
-        </w:rPr>
-        <w:t xml:space="preserve"> you should follow my </w:t>
-      </w:r>
-      <w:r>
-        <w:rPr>
-          <w:lang w:bidi="he-IL"/>
-        </w:rPr>
-        <w:t>view</w:t>
-      </w:r>
-      <w:r>
-        <w:rPr>
-          <w:lang w:bidi="he-IL"/>
-        </w:rPr>
-        <w:t>.</w:t>
-      </w:r>
-      <w:r>
-        <w:rPr>
-          <w:lang w:bidi="he-IL"/>
-        </w:rPr>
-        <w:t xml:space="preserve"> </w:t>
-      </w:r>
-      <w:r>
-        <w:rPr>
-          <w:lang w:bidi="he-IL"/>
-        </w:rPr>
-        <w:t xml:space="preserve">We can now put everyone in place. </w:t>
-      </w:r>
-      <w:r>
-        <w:rPr>
-          <w:lang w:bidi="he-IL"/>
-        </w:rPr>
-        <w:t xml:space="preserve">R </w:t>
-      </w:r>
-      <w:proofErr w:type="spellStart"/>
-      <w:r>
-        <w:rPr>
-          <w:lang w:bidi="he-IL"/>
-        </w:rPr>
-        <w:t>Yosi</w:t>
-      </w:r>
-      <w:proofErr w:type="spellEnd"/>
-      <w:r>
-        <w:rPr>
-          <w:lang w:bidi="he-IL"/>
-        </w:rPr>
-        <w:t xml:space="preserve"> is</w:t>
-      </w:r>
-      <w:r>
-        <w:rPr>
-          <w:lang w:bidi="he-IL"/>
-        </w:rPr>
-        <w:t xml:space="preserve"> </w:t>
-      </w:r>
-      <w:r>
-        <w:rPr>
-          <w:lang w:bidi="he-IL"/>
-        </w:rPr>
-        <w:t>Ahasuerus</w:t>
-      </w:r>
-      <w:proofErr w:type="gramStart"/>
-      <w:r>
-        <w:rPr>
-          <w:lang w:bidi="he-IL"/>
-        </w:rPr>
-        <w:t xml:space="preserve">.  </w:t>
-      </w:r>
-      <w:proofErr w:type="gramEnd"/>
-      <w:r>
-        <w:rPr>
-          <w:lang w:bidi="he-IL"/>
-        </w:rPr>
-        <w:t>R. Yehuda</w:t>
-      </w:r>
-      <w:r>
-        <w:rPr>
-          <w:lang w:bidi="he-IL"/>
-        </w:rPr>
-        <w:t xml:space="preserve"> is Esther and </w:t>
+        <w:t xml:space="preserve">Esther and </w:t>
       </w:r>
       <w:r>
         <w:rPr>
@@ -3851,7 +3951,7 @@
         <w:rPr>
           <w:lang w:bidi="he-IL"/>
         </w:rPr>
-        <w:t>Yose</w:t>
+        <w:t>Yosei</w:t>
       </w:r>
       <w:proofErr w:type="spellEnd"/>
       <w:r>
@@ -3983,7 +4083,7 @@
         <w:rPr>
           <w:lang w:bidi="he-IL"/>
         </w:rPr>
-        <w:t>Yose</w:t>
+        <w:t>Yosei</w:t>
       </w:r>
       <w:proofErr w:type="spellEnd"/>
       <w:r>
@@ -5607,7 +5707,7 @@
 </file>
 
 <file path=customXml/itemProps1.xml><?xml version="1.0" encoding="utf-8"?>
-<ds:datastoreItem xmlns:ds="http://schemas.openxmlformats.org/officeDocument/2006/customXml" ds:itemID="{6FDA6180-468A-4896-9B93-214DE5A3AEE6}">
+<ds:datastoreItem xmlns:ds="http://schemas.openxmlformats.org/officeDocument/2006/customXml" ds:itemID="{0659AAE0-3243-4D0E-A8FD-7C45B93E6796}">
   <ds:schemaRefs>
     <ds:schemaRef ds:uri="http://schemas.openxmlformats.org/officeDocument/2006/bibliography"/>
   </ds:schemaRefs>

</xml_diff>